<commit_message>
updated doc-merge test cases in results sec
</commit_message>
<xml_diff>
--- a/doc/DSR_Report.docx
+++ b/doc/DSR_Report.docx
@@ -10476,23 +10476,7 @@
           <w:color w:val="222222"/>
           <w:shd w:val="clear" w:color="auto" w:fill="FFFFFF"/>
         </w:rPr>
-        <w:t xml:space="preserve">communication </w:t>
-      </w:r>
-      <w:r>
-        <w:rPr>
-          <w:rFonts w:cs="Arial"/>
-          <w:color w:val="222222"/>
-          <w:shd w:val="clear" w:color="auto" w:fill="FFFFFF"/>
-        </w:rPr>
-        <w:t>matrixes</w:t>
-      </w:r>
-      <w:r>
-        <w:rPr>
-          <w:rFonts w:cs="Arial"/>
-          <w:color w:val="222222"/>
-          <w:shd w:val="clear" w:color="auto" w:fill="FFFFFF"/>
-        </w:rPr>
-        <w:t xml:space="preserve"> in three distinct time stamp to represent which</w:t>
+        <w:t>communication matrixes in three distinct time stamp to represent which</w:t>
       </w:r>
       <w:r>
         <w:rPr>
@@ -10733,31 +10717,3298 @@
       <w:r>
         <w:t>the nodes, real-time simulation is adapting to the dynamic changes (i.e. the number of mobile nodes participate in the network change and the communication links between certain nodes may broken at any time)</w:t>
       </w:r>
-      <w:bookmarkStart w:id="26" w:name="_GoBack"/>
-      <w:bookmarkEnd w:id="26"/>
     </w:p>
     <w:p/>
     <w:p>
       <w:pPr>
         <w:pStyle w:val="Heading1"/>
       </w:pPr>
-      <w:bookmarkStart w:id="27" w:name="_Toc372648271"/>
+      <w:bookmarkStart w:id="26" w:name="_Toc372648271"/>
       <w:r>
         <w:lastRenderedPageBreak/>
         <w:t>Results</w:t>
       </w:r>
+      <w:bookmarkEnd w:id="26"/>
+    </w:p>
+    <w:p>
+      <w:r>
+        <w:t xml:space="preserve">DSR performance </w:t>
+      </w:r>
+      <w:r>
+        <w:t xml:space="preserve">result is documented </w:t>
+      </w:r>
+      <w:r>
+        <w:t xml:space="preserve">in </w:t>
+      </w:r>
+      <w:r>
+        <w:t xml:space="preserve">the form of test cases. Our test </w:t>
+      </w:r>
+      <w:r>
+        <w:t>cases cover</w:t>
+      </w:r>
+      <w:r>
+        <w:t xml:space="preserve"> the general aspect</w:t>
+      </w:r>
+      <w:r>
+        <w:t>s of DSR. These include:</w:t>
+      </w:r>
+    </w:p>
+    <w:p>
+      <w:pPr>
+        <w:pStyle w:val="ListParagraph"/>
+        <w:numPr>
+          <w:ilvl w:val="0"/>
+          <w:numId w:val="42"/>
+        </w:numPr>
+      </w:pPr>
+      <w:r>
+        <w:t>Route Discovery</w:t>
+      </w:r>
+    </w:p>
+    <w:p>
+      <w:pPr>
+        <w:pStyle w:val="ListParagraph"/>
+        <w:numPr>
+          <w:ilvl w:val="0"/>
+          <w:numId w:val="42"/>
+        </w:numPr>
+      </w:pPr>
+      <w:r>
+        <w:t>Route Req</w:t>
+      </w:r>
+      <w:r>
+        <w:t>uest</w:t>
+      </w:r>
+    </w:p>
+    <w:p>
+      <w:pPr>
+        <w:pStyle w:val="ListParagraph"/>
+        <w:numPr>
+          <w:ilvl w:val="0"/>
+          <w:numId w:val="42"/>
+        </w:numPr>
+      </w:pPr>
+      <w:r>
+        <w:t>Route Cache</w:t>
+      </w:r>
+    </w:p>
+    <w:p>
+      <w:pPr>
+        <w:pStyle w:val="ListParagraph"/>
+        <w:numPr>
+          <w:ilvl w:val="0"/>
+          <w:numId w:val="42"/>
+        </w:numPr>
+      </w:pPr>
+      <w:r>
+        <w:t>Route Reply</w:t>
+      </w:r>
+    </w:p>
+    <w:p>
+      <w:pPr>
+        <w:pStyle w:val="ListParagraph"/>
+        <w:numPr>
+          <w:ilvl w:val="0"/>
+          <w:numId w:val="42"/>
+        </w:numPr>
+      </w:pPr>
+      <w:r>
+        <w:t>Route Maintenance</w:t>
+      </w:r>
+    </w:p>
+    <w:p>
+      <w:pPr>
+        <w:pStyle w:val="ListParagraph"/>
+        <w:numPr>
+          <w:ilvl w:val="0"/>
+          <w:numId w:val="42"/>
+        </w:numPr>
+      </w:pPr>
+      <w:r>
+        <w:t>Others</w:t>
+      </w:r>
+    </w:p>
+    <w:p/>
+    <w:p/>
+    <w:p/>
+    <w:p>
+      <w:pPr>
+        <w:sectPr>
+          <w:footerReference w:type="default" r:id="rId12"/>
+          <w:pgSz w:w="12240" w:h="15840"/>
+          <w:pgMar w:top="1440" w:right="1800" w:bottom="1440" w:left="1800" w:header="708" w:footer="708" w:gutter="0"/>
+          <w:cols w:space="708"/>
+          <w:docGrid w:linePitch="360"/>
+        </w:sectPr>
+      </w:pPr>
+    </w:p>
+    <w:p>
+      <w:pPr>
+        <w:tabs>
+          <w:tab w:val="left" w:pos="4207"/>
+        </w:tabs>
+        <w:jc w:val="center"/>
+        <w:rPr>
+          <w:b/>
+          <w:sz w:val="28"/>
+          <w:szCs w:val="28"/>
+        </w:rPr>
+      </w:pPr>
+      <w:r>
+        <w:rPr>
+          <w:b/>
+          <w:sz w:val="28"/>
+          <w:szCs w:val="28"/>
+        </w:rPr>
+        <w:t>DSR TEST CASES</w:t>
+      </w:r>
+      <w:bookmarkStart w:id="27" w:name="_GoBack"/>
       <w:bookmarkEnd w:id="27"/>
     </w:p>
+    <w:tbl>
+      <w:tblPr>
+        <w:tblStyle w:val="TableGrid"/>
+        <w:tblpPr w:leftFromText="180" w:rightFromText="180" w:vertAnchor="text" w:horzAnchor="margin" w:tblpY="43"/>
+        <w:tblW w:w="13858" w:type="dxa"/>
+        <w:tblLook w:val="0420" w:firstRow="1" w:lastRow="0" w:firstColumn="0" w:lastColumn="0" w:noHBand="0" w:noVBand="1"/>
+      </w:tblPr>
+      <w:tblGrid>
+        <w:gridCol w:w="1880"/>
+        <w:gridCol w:w="2370"/>
+        <w:gridCol w:w="4363"/>
+        <w:gridCol w:w="1701"/>
+        <w:gridCol w:w="3544"/>
+      </w:tblGrid>
+      <w:tr>
+        <w:trPr>
+          <w:trHeight w:val="560"/>
+        </w:trPr>
+        <w:tc>
+          <w:tcPr>
+            <w:tcW w:w="1880" w:type="dxa"/>
+            <w:tcBorders>
+              <w:top w:val="nil"/>
+              <w:left w:val="nil"/>
+            </w:tcBorders>
+          </w:tcPr>
+          <w:p>
+            <w:pPr>
+              <w:jc w:val="center"/>
+              <w:rPr>
+                <w:sz w:val="24"/>
+                <w:szCs w:val="24"/>
+              </w:rPr>
+            </w:pPr>
+          </w:p>
+        </w:tc>
+        <w:tc>
+          <w:tcPr>
+            <w:tcW w:w="2370" w:type="dxa"/>
+            <w:vAlign w:val="center"/>
+            <w:hideMark/>
+          </w:tcPr>
+          <w:p>
+            <w:pPr>
+              <w:jc w:val="center"/>
+              <w:rPr>
+                <w:b/>
+                <w:bCs/>
+                <w:sz w:val="24"/>
+                <w:szCs w:val="24"/>
+              </w:rPr>
+            </w:pPr>
+            <w:r>
+              <w:rPr>
+                <w:b/>
+                <w:bCs/>
+                <w:sz w:val="24"/>
+                <w:szCs w:val="24"/>
+              </w:rPr>
+              <w:t>Description</w:t>
+            </w:r>
+          </w:p>
+        </w:tc>
+        <w:tc>
+          <w:tcPr>
+            <w:tcW w:w="4363" w:type="dxa"/>
+            <w:vAlign w:val="center"/>
+            <w:hideMark/>
+          </w:tcPr>
+          <w:p>
+            <w:pPr>
+              <w:ind w:left="360"/>
+              <w:jc w:val="center"/>
+              <w:rPr>
+                <w:b/>
+                <w:bCs/>
+                <w:sz w:val="24"/>
+                <w:szCs w:val="24"/>
+              </w:rPr>
+            </w:pPr>
+            <w:r>
+              <w:rPr>
+                <w:b/>
+                <w:bCs/>
+                <w:sz w:val="24"/>
+                <w:szCs w:val="24"/>
+              </w:rPr>
+              <w:t>Expected Results</w:t>
+            </w:r>
+          </w:p>
+        </w:tc>
+        <w:tc>
+          <w:tcPr>
+            <w:tcW w:w="1701" w:type="dxa"/>
+            <w:vAlign w:val="center"/>
+            <w:hideMark/>
+          </w:tcPr>
+          <w:p>
+            <w:pPr>
+              <w:jc w:val="center"/>
+              <w:rPr>
+                <w:b/>
+                <w:bCs/>
+                <w:sz w:val="24"/>
+                <w:szCs w:val="24"/>
+              </w:rPr>
+            </w:pPr>
+            <w:r>
+              <w:rPr>
+                <w:b/>
+                <w:bCs/>
+                <w:sz w:val="24"/>
+                <w:szCs w:val="24"/>
+              </w:rPr>
+              <w:t>Actual Results</w:t>
+            </w:r>
+          </w:p>
+        </w:tc>
+        <w:tc>
+          <w:tcPr>
+            <w:tcW w:w="3544" w:type="dxa"/>
+            <w:vAlign w:val="center"/>
+          </w:tcPr>
+          <w:p>
+            <w:pPr>
+              <w:jc w:val="center"/>
+              <w:rPr>
+                <w:b/>
+                <w:bCs/>
+                <w:sz w:val="24"/>
+                <w:szCs w:val="24"/>
+              </w:rPr>
+            </w:pPr>
+            <w:r>
+              <w:rPr>
+                <w:b/>
+                <w:bCs/>
+                <w:sz w:val="24"/>
+                <w:szCs w:val="24"/>
+              </w:rPr>
+              <w:t>Comments</w:t>
+            </w:r>
+          </w:p>
+        </w:tc>
+      </w:tr>
+      <w:tr>
+        <w:trPr>
+          <w:trHeight w:val="271"/>
+        </w:trPr>
+        <w:tc>
+          <w:tcPr>
+            <w:tcW w:w="1880" w:type="dxa"/>
+            <w:vMerge w:val="restart"/>
+            <w:hideMark/>
+          </w:tcPr>
+          <w:p>
+            <w:pPr>
+              <w:rPr>
+                <w:b/>
+                <w:bCs/>
+                <w:sz w:val="24"/>
+                <w:szCs w:val="24"/>
+              </w:rPr>
+            </w:pPr>
+            <w:r>
+              <w:rPr>
+                <w:b/>
+                <w:bCs/>
+                <w:sz w:val="24"/>
+                <w:szCs w:val="24"/>
+              </w:rPr>
+              <w:t>Route Discovery</w:t>
+            </w:r>
+          </w:p>
+        </w:tc>
+        <w:tc>
+          <w:tcPr>
+            <w:tcW w:w="2370" w:type="dxa"/>
+          </w:tcPr>
+          <w:p>
+            <w:pPr>
+              <w:jc w:val="left"/>
+              <w:rPr>
+                <w:sz w:val="20"/>
+                <w:szCs w:val="20"/>
+              </w:rPr>
+            </w:pPr>
+            <w:r>
+              <w:rPr>
+                <w:sz w:val="20"/>
+                <w:szCs w:val="20"/>
+              </w:rPr>
+              <w:t>Automatic route discovery</w:t>
+            </w:r>
+          </w:p>
+        </w:tc>
+        <w:tc>
+          <w:tcPr>
+            <w:tcW w:w="4363" w:type="dxa"/>
+          </w:tcPr>
+          <w:p>
+            <w:pPr>
+              <w:rPr>
+                <w:sz w:val="20"/>
+                <w:szCs w:val="20"/>
+              </w:rPr>
+            </w:pPr>
+            <w:r>
+              <w:rPr>
+                <w:sz w:val="20"/>
+                <w:szCs w:val="20"/>
+              </w:rPr>
+              <w:t>DSR successfully performs automatic route discovery.</w:t>
+            </w:r>
+          </w:p>
+        </w:tc>
+        <w:tc>
+          <w:tcPr>
+            <w:tcW w:w="1701" w:type="dxa"/>
+          </w:tcPr>
+          <w:p>
+            <w:pPr>
+              <w:jc w:val="center"/>
+              <w:rPr>
+                <w:sz w:val="20"/>
+                <w:szCs w:val="20"/>
+              </w:rPr>
+            </w:pPr>
+            <w:r>
+              <w:rPr>
+                <w:sz w:val="20"/>
+                <w:szCs w:val="20"/>
+              </w:rPr>
+              <w:t>PASS</w:t>
+            </w:r>
+          </w:p>
+        </w:tc>
+        <w:tc>
+          <w:tcPr>
+            <w:tcW w:w="3544" w:type="dxa"/>
+          </w:tcPr>
+          <w:p>
+            <w:pPr>
+              <w:rPr>
+                <w:sz w:val="20"/>
+                <w:szCs w:val="20"/>
+              </w:rPr>
+            </w:pPr>
+          </w:p>
+        </w:tc>
+      </w:tr>
+      <w:tr>
+        <w:trPr>
+          <w:trHeight w:val="424"/>
+        </w:trPr>
+        <w:tc>
+          <w:tcPr>
+            <w:tcW w:w="1880" w:type="dxa"/>
+            <w:vMerge/>
+            <w:hideMark/>
+          </w:tcPr>
+          <w:p>
+            <w:pPr>
+              <w:rPr>
+                <w:b/>
+                <w:bCs/>
+                <w:sz w:val="24"/>
+                <w:szCs w:val="24"/>
+              </w:rPr>
+            </w:pPr>
+          </w:p>
+        </w:tc>
+        <w:tc>
+          <w:tcPr>
+            <w:tcW w:w="2370" w:type="dxa"/>
+            <w:hideMark/>
+          </w:tcPr>
+          <w:p>
+            <w:pPr>
+              <w:jc w:val="left"/>
+              <w:rPr>
+                <w:sz w:val="20"/>
+                <w:szCs w:val="20"/>
+              </w:rPr>
+            </w:pPr>
+            <w:r>
+              <w:rPr>
+                <w:sz w:val="20"/>
+                <w:szCs w:val="20"/>
+              </w:rPr>
+              <w:t>On-Demand route discovery</w:t>
+            </w:r>
+          </w:p>
+        </w:tc>
+        <w:tc>
+          <w:tcPr>
+            <w:tcW w:w="4363" w:type="dxa"/>
+          </w:tcPr>
+          <w:p>
+            <w:pPr>
+              <w:rPr>
+                <w:sz w:val="20"/>
+                <w:szCs w:val="20"/>
+              </w:rPr>
+            </w:pPr>
+            <w:r>
+              <w:rPr>
+                <w:sz w:val="20"/>
+                <w:szCs w:val="20"/>
+              </w:rPr>
+              <w:t>DSR successfully performs route discovery only on demand. No periodic broadcasting involved.</w:t>
+            </w:r>
+          </w:p>
+        </w:tc>
+        <w:tc>
+          <w:tcPr>
+            <w:tcW w:w="1701" w:type="dxa"/>
+          </w:tcPr>
+          <w:p>
+            <w:pPr>
+              <w:jc w:val="center"/>
+              <w:rPr>
+                <w:sz w:val="20"/>
+                <w:szCs w:val="20"/>
+              </w:rPr>
+            </w:pPr>
+            <w:r>
+              <w:rPr>
+                <w:sz w:val="20"/>
+                <w:szCs w:val="20"/>
+              </w:rPr>
+              <w:t>PASS</w:t>
+            </w:r>
+          </w:p>
+        </w:tc>
+        <w:tc>
+          <w:tcPr>
+            <w:tcW w:w="3544" w:type="dxa"/>
+          </w:tcPr>
+          <w:p>
+            <w:pPr>
+              <w:rPr>
+                <w:sz w:val="20"/>
+                <w:szCs w:val="20"/>
+              </w:rPr>
+            </w:pPr>
+          </w:p>
+        </w:tc>
+      </w:tr>
+      <w:tr>
+        <w:trPr>
+          <w:trHeight w:val="365"/>
+        </w:trPr>
+        <w:tc>
+          <w:tcPr>
+            <w:tcW w:w="1880" w:type="dxa"/>
+            <w:vMerge w:val="restart"/>
+            <w:hideMark/>
+          </w:tcPr>
+          <w:p>
+            <w:pPr>
+              <w:rPr>
+                <w:b/>
+                <w:bCs/>
+                <w:sz w:val="24"/>
+                <w:szCs w:val="24"/>
+              </w:rPr>
+            </w:pPr>
+            <w:r>
+              <w:rPr>
+                <w:b/>
+                <w:bCs/>
+                <w:sz w:val="24"/>
+                <w:szCs w:val="24"/>
+              </w:rPr>
+              <w:t>Route Request</w:t>
+            </w:r>
+          </w:p>
+        </w:tc>
+        <w:tc>
+          <w:tcPr>
+            <w:tcW w:w="2370" w:type="dxa"/>
+          </w:tcPr>
+          <w:p>
+            <w:pPr>
+              <w:jc w:val="left"/>
+              <w:rPr>
+                <w:sz w:val="20"/>
+                <w:szCs w:val="20"/>
+              </w:rPr>
+            </w:pPr>
+            <w:r>
+              <w:rPr>
+                <w:sz w:val="20"/>
+                <w:szCs w:val="20"/>
+              </w:rPr>
+              <w:t>Sending route request</w:t>
+            </w:r>
+          </w:p>
+        </w:tc>
+        <w:tc>
+          <w:tcPr>
+            <w:tcW w:w="4363" w:type="dxa"/>
+          </w:tcPr>
+          <w:p>
+            <w:pPr>
+              <w:rPr>
+                <w:sz w:val="20"/>
+                <w:szCs w:val="20"/>
+              </w:rPr>
+            </w:pPr>
+            <w:r>
+              <w:rPr>
+                <w:sz w:val="20"/>
+                <w:szCs w:val="20"/>
+              </w:rPr>
+              <w:t>DSR successfully allows nodes firstly search their own route cache to see whether they have stored route to destination node</w:t>
+            </w:r>
+          </w:p>
+          <w:p>
+            <w:pPr>
+              <w:rPr>
+                <w:sz w:val="20"/>
+                <w:szCs w:val="20"/>
+              </w:rPr>
+            </w:pPr>
+            <w:r>
+              <w:rPr>
+                <w:sz w:val="20"/>
+                <w:szCs w:val="20"/>
+              </w:rPr>
+              <w:t xml:space="preserve">If nodes have the route, then nodes successfully sends that route to source node, else, nodes broadcast the route request message to their </w:t>
+            </w:r>
+            <w:r>
+              <w:rPr>
+                <w:sz w:val="20"/>
+                <w:szCs w:val="20"/>
+              </w:rPr>
+              <w:t>neighbors</w:t>
+            </w:r>
+            <w:r>
+              <w:rPr>
+                <w:sz w:val="20"/>
+                <w:szCs w:val="20"/>
+              </w:rPr>
+              <w:t xml:space="preserve"> and attach their own ID to the route request message.</w:t>
+            </w:r>
+          </w:p>
+        </w:tc>
+        <w:tc>
+          <w:tcPr>
+            <w:tcW w:w="1701" w:type="dxa"/>
+          </w:tcPr>
+          <w:p>
+            <w:pPr>
+              <w:jc w:val="center"/>
+              <w:rPr>
+                <w:sz w:val="20"/>
+                <w:szCs w:val="20"/>
+              </w:rPr>
+            </w:pPr>
+            <w:r>
+              <w:rPr>
+                <w:sz w:val="20"/>
+                <w:szCs w:val="20"/>
+              </w:rPr>
+              <w:t>PASS</w:t>
+            </w:r>
+          </w:p>
+        </w:tc>
+        <w:tc>
+          <w:tcPr>
+            <w:tcW w:w="3544" w:type="dxa"/>
+          </w:tcPr>
+          <w:p>
+            <w:pPr>
+              <w:rPr>
+                <w:sz w:val="20"/>
+                <w:szCs w:val="20"/>
+              </w:rPr>
+            </w:pPr>
+          </w:p>
+        </w:tc>
+      </w:tr>
+      <w:tr>
+        <w:trPr>
+          <w:trHeight w:val="365"/>
+        </w:trPr>
+        <w:tc>
+          <w:tcPr>
+            <w:tcW w:w="1880" w:type="dxa"/>
+            <w:vMerge/>
+            <w:hideMark/>
+          </w:tcPr>
+          <w:p>
+            <w:pPr>
+              <w:rPr>
+                <w:b/>
+                <w:bCs/>
+                <w:sz w:val="24"/>
+                <w:szCs w:val="24"/>
+              </w:rPr>
+            </w:pPr>
+          </w:p>
+        </w:tc>
+        <w:tc>
+          <w:tcPr>
+            <w:tcW w:w="2370" w:type="dxa"/>
+          </w:tcPr>
+          <w:p>
+            <w:pPr>
+              <w:jc w:val="left"/>
+              <w:rPr>
+                <w:sz w:val="20"/>
+                <w:szCs w:val="20"/>
+              </w:rPr>
+            </w:pPr>
+            <w:r>
+              <w:rPr>
+                <w:sz w:val="20"/>
+                <w:szCs w:val="20"/>
+              </w:rPr>
+              <w:t>Route request frequency</w:t>
+            </w:r>
+          </w:p>
+        </w:tc>
+        <w:tc>
+          <w:tcPr>
+            <w:tcW w:w="4363" w:type="dxa"/>
+          </w:tcPr>
+          <w:p>
+            <w:pPr>
+              <w:rPr>
+                <w:sz w:val="20"/>
+                <w:szCs w:val="20"/>
+              </w:rPr>
+            </w:pPr>
+            <w:r>
+              <w:rPr>
+                <w:sz w:val="20"/>
+                <w:szCs w:val="20"/>
+              </w:rPr>
+              <w:t>DSR successfully allows source node to wait for a fixed amount of time before initiating another route request to avoid flooding the network.</w:t>
+            </w:r>
+          </w:p>
+        </w:tc>
+        <w:tc>
+          <w:tcPr>
+            <w:tcW w:w="1701" w:type="dxa"/>
+          </w:tcPr>
+          <w:p>
+            <w:pPr>
+              <w:jc w:val="center"/>
+              <w:rPr>
+                <w:b/>
+                <w:sz w:val="20"/>
+                <w:szCs w:val="20"/>
+              </w:rPr>
+            </w:pPr>
+            <w:r>
+              <w:rPr>
+                <w:sz w:val="20"/>
+                <w:szCs w:val="20"/>
+              </w:rPr>
+              <w:t>PASS</w:t>
+            </w:r>
+          </w:p>
+        </w:tc>
+        <w:tc>
+          <w:tcPr>
+            <w:tcW w:w="3544" w:type="dxa"/>
+          </w:tcPr>
+          <w:p>
+            <w:pPr>
+              <w:rPr>
+                <w:sz w:val="20"/>
+                <w:szCs w:val="20"/>
+              </w:rPr>
+            </w:pPr>
+          </w:p>
+        </w:tc>
+      </w:tr>
+      <w:tr>
+        <w:trPr>
+          <w:trHeight w:val="365"/>
+        </w:trPr>
+        <w:tc>
+          <w:tcPr>
+            <w:tcW w:w="1880" w:type="dxa"/>
+            <w:vMerge/>
+            <w:hideMark/>
+          </w:tcPr>
+          <w:p>
+            <w:pPr>
+              <w:rPr>
+                <w:b/>
+                <w:bCs/>
+                <w:sz w:val="24"/>
+                <w:szCs w:val="24"/>
+              </w:rPr>
+            </w:pPr>
+          </w:p>
+        </w:tc>
+        <w:tc>
+          <w:tcPr>
+            <w:tcW w:w="2370" w:type="dxa"/>
+            <w:hideMark/>
+          </w:tcPr>
+          <w:p>
+            <w:pPr>
+              <w:jc w:val="left"/>
+              <w:rPr>
+                <w:sz w:val="20"/>
+                <w:szCs w:val="20"/>
+              </w:rPr>
+            </w:pPr>
+            <w:r>
+              <w:rPr>
+                <w:sz w:val="20"/>
+                <w:szCs w:val="20"/>
+              </w:rPr>
+              <w:t>Hop limit</w:t>
+            </w:r>
+          </w:p>
+        </w:tc>
+        <w:tc>
+          <w:tcPr>
+            <w:tcW w:w="4363" w:type="dxa"/>
+          </w:tcPr>
+          <w:p>
+            <w:pPr>
+              <w:rPr>
+                <w:sz w:val="20"/>
+                <w:szCs w:val="20"/>
+              </w:rPr>
+            </w:pPr>
+            <w:r>
+              <w:rPr>
+                <w:sz w:val="20"/>
+                <w:szCs w:val="20"/>
+              </w:rPr>
+              <w:t xml:space="preserve">DSR successfully controls the route request to </w:t>
+            </w:r>
+            <w:r>
+              <w:rPr>
+                <w:sz w:val="20"/>
+                <w:szCs w:val="20"/>
+              </w:rPr>
+              <w:t>neighborhood</w:t>
+            </w:r>
+            <w:r>
+              <w:rPr>
+                <w:sz w:val="20"/>
+                <w:szCs w:val="20"/>
+              </w:rPr>
+              <w:t xml:space="preserve"> area to avoid unnecessary route reply message.</w:t>
+            </w:r>
+          </w:p>
+        </w:tc>
+        <w:tc>
+          <w:tcPr>
+            <w:tcW w:w="1701" w:type="dxa"/>
+          </w:tcPr>
+          <w:p>
+            <w:pPr>
+              <w:jc w:val="center"/>
+              <w:rPr>
+                <w:sz w:val="20"/>
+                <w:szCs w:val="20"/>
+              </w:rPr>
+            </w:pPr>
+            <w:r>
+              <w:rPr>
+                <w:sz w:val="20"/>
+                <w:szCs w:val="20"/>
+              </w:rPr>
+              <w:t>PASS</w:t>
+            </w:r>
+          </w:p>
+        </w:tc>
+        <w:tc>
+          <w:tcPr>
+            <w:tcW w:w="3544" w:type="dxa"/>
+          </w:tcPr>
+          <w:p>
+            <w:pPr>
+              <w:rPr>
+                <w:sz w:val="20"/>
+                <w:szCs w:val="20"/>
+              </w:rPr>
+            </w:pPr>
+            <w:r>
+              <w:rPr>
+                <w:sz w:val="20"/>
+                <w:szCs w:val="20"/>
+              </w:rPr>
+              <w:t>The simulator defined a default communication matrix to determine which node can talk to each other at each time instance. This avoids unnecessary route reply message.</w:t>
+            </w:r>
+          </w:p>
+        </w:tc>
+      </w:tr>
+      <w:tr>
+        <w:trPr>
+          <w:trHeight w:val="365"/>
+        </w:trPr>
+        <w:tc>
+          <w:tcPr>
+            <w:tcW w:w="1880" w:type="dxa"/>
+            <w:vMerge/>
+            <w:hideMark/>
+          </w:tcPr>
+          <w:p>
+            <w:pPr>
+              <w:rPr>
+                <w:b/>
+                <w:bCs/>
+                <w:sz w:val="24"/>
+                <w:szCs w:val="24"/>
+              </w:rPr>
+            </w:pPr>
+          </w:p>
+        </w:tc>
+        <w:tc>
+          <w:tcPr>
+            <w:tcW w:w="2370" w:type="dxa"/>
+            <w:hideMark/>
+          </w:tcPr>
+          <w:p>
+            <w:pPr>
+              <w:jc w:val="left"/>
+              <w:rPr>
+                <w:sz w:val="20"/>
+                <w:szCs w:val="20"/>
+              </w:rPr>
+            </w:pPr>
+            <w:r>
+              <w:rPr>
+                <w:sz w:val="20"/>
+                <w:szCs w:val="20"/>
+              </w:rPr>
+              <w:t>Restricted Propagation of Route Request</w:t>
+            </w:r>
+          </w:p>
+        </w:tc>
+        <w:tc>
+          <w:tcPr>
+            <w:tcW w:w="4363" w:type="dxa"/>
+          </w:tcPr>
+          <w:p>
+            <w:pPr>
+              <w:rPr>
+                <w:sz w:val="20"/>
+                <w:szCs w:val="20"/>
+              </w:rPr>
+            </w:pPr>
+            <w:r>
+              <w:rPr>
+                <w:sz w:val="20"/>
+                <w:szCs w:val="20"/>
+              </w:rPr>
+              <w:t>DSR successfully increases</w:t>
+            </w:r>
+            <w:r>
+              <w:rPr>
+                <w:sz w:val="20"/>
+                <w:szCs w:val="20"/>
+              </w:rPr>
+              <w:t xml:space="preserve"> hop c</w:t>
+            </w:r>
+            <w:r>
+              <w:rPr>
+                <w:sz w:val="20"/>
+                <w:szCs w:val="20"/>
+              </w:rPr>
+              <w:t>ount proportionately when receiving no route reply messages to avoid network congestion an unnecessary route reply messages (i.e. start with distance 2, then when no reply message, increase distance to 3 and so on).</w:t>
+            </w:r>
+          </w:p>
+        </w:tc>
+        <w:tc>
+          <w:tcPr>
+            <w:tcW w:w="1701" w:type="dxa"/>
+          </w:tcPr>
+          <w:p>
+            <w:pPr>
+              <w:jc w:val="center"/>
+              <w:rPr>
+                <w:sz w:val="20"/>
+                <w:szCs w:val="20"/>
+              </w:rPr>
+            </w:pPr>
+            <w:r>
+              <w:rPr>
+                <w:sz w:val="20"/>
+                <w:szCs w:val="20"/>
+              </w:rPr>
+              <w:t>FAIL</w:t>
+            </w:r>
+          </w:p>
+        </w:tc>
+        <w:tc>
+          <w:tcPr>
+            <w:tcW w:w="3544" w:type="dxa"/>
+          </w:tcPr>
+          <w:p>
+            <w:pPr>
+              <w:rPr>
+                <w:sz w:val="20"/>
+                <w:szCs w:val="20"/>
+              </w:rPr>
+            </w:pPr>
+          </w:p>
+        </w:tc>
+      </w:tr>
+      <w:tr>
+        <w:trPr>
+          <w:trHeight w:val="365"/>
+        </w:trPr>
+        <w:tc>
+          <w:tcPr>
+            <w:tcW w:w="1880" w:type="dxa"/>
+            <w:vMerge w:val="restart"/>
+            <w:hideMark/>
+          </w:tcPr>
+          <w:p>
+            <w:pPr>
+              <w:rPr>
+                <w:b/>
+                <w:bCs/>
+                <w:sz w:val="24"/>
+                <w:szCs w:val="24"/>
+              </w:rPr>
+            </w:pPr>
+            <w:r>
+              <w:rPr>
+                <w:b/>
+                <w:bCs/>
+                <w:sz w:val="24"/>
+                <w:szCs w:val="24"/>
+              </w:rPr>
+              <w:t>Route Cache</w:t>
+            </w:r>
+          </w:p>
+        </w:tc>
+        <w:tc>
+          <w:tcPr>
+            <w:tcW w:w="2370" w:type="dxa"/>
+          </w:tcPr>
+          <w:p>
+            <w:pPr>
+              <w:jc w:val="left"/>
+              <w:rPr>
+                <w:sz w:val="20"/>
+                <w:szCs w:val="20"/>
+              </w:rPr>
+            </w:pPr>
+            <w:r>
+              <w:rPr>
+                <w:sz w:val="20"/>
+                <w:szCs w:val="20"/>
+              </w:rPr>
+              <w:t>Maintaining route cache information</w:t>
+            </w:r>
+          </w:p>
+        </w:tc>
+        <w:tc>
+          <w:tcPr>
+            <w:tcW w:w="4363" w:type="dxa"/>
+          </w:tcPr>
+          <w:p>
+            <w:pPr>
+              <w:rPr>
+                <w:sz w:val="20"/>
+                <w:szCs w:val="20"/>
+              </w:rPr>
+            </w:pPr>
+            <w:r>
+              <w:rPr>
+                <w:sz w:val="20"/>
+                <w:szCs w:val="20"/>
+              </w:rPr>
+              <w:t>Each node successfully maintains a route cache and remember the routes that it has learnt about</w:t>
+            </w:r>
+          </w:p>
+        </w:tc>
+        <w:tc>
+          <w:tcPr>
+            <w:tcW w:w="1701" w:type="dxa"/>
+          </w:tcPr>
+          <w:p>
+            <w:pPr>
+              <w:jc w:val="center"/>
+              <w:rPr>
+                <w:sz w:val="20"/>
+                <w:szCs w:val="20"/>
+              </w:rPr>
+            </w:pPr>
+            <w:r>
+              <w:rPr>
+                <w:sz w:val="20"/>
+                <w:szCs w:val="20"/>
+              </w:rPr>
+              <w:t>N/A</w:t>
+            </w:r>
+          </w:p>
+        </w:tc>
+        <w:tc>
+          <w:tcPr>
+            <w:tcW w:w="3544" w:type="dxa"/>
+          </w:tcPr>
+          <w:p>
+            <w:pPr>
+              <w:rPr>
+                <w:sz w:val="20"/>
+                <w:szCs w:val="20"/>
+              </w:rPr>
+            </w:pPr>
+            <w:r>
+              <w:rPr>
+                <w:sz w:val="20"/>
+                <w:szCs w:val="20"/>
+              </w:rPr>
+              <w:t>Has not being implemented</w:t>
+            </w:r>
+          </w:p>
+        </w:tc>
+      </w:tr>
+      <w:tr>
+        <w:trPr>
+          <w:trHeight w:val="365"/>
+        </w:trPr>
+        <w:tc>
+          <w:tcPr>
+            <w:tcW w:w="1880" w:type="dxa"/>
+            <w:vMerge/>
+            <w:hideMark/>
+          </w:tcPr>
+          <w:p>
+            <w:pPr>
+              <w:rPr>
+                <w:b/>
+                <w:bCs/>
+                <w:sz w:val="24"/>
+                <w:szCs w:val="24"/>
+              </w:rPr>
+            </w:pPr>
+          </w:p>
+        </w:tc>
+        <w:tc>
+          <w:tcPr>
+            <w:tcW w:w="2370" w:type="dxa"/>
+            <w:hideMark/>
+          </w:tcPr>
+          <w:p>
+            <w:pPr>
+              <w:jc w:val="left"/>
+              <w:rPr>
+                <w:sz w:val="20"/>
+                <w:szCs w:val="20"/>
+              </w:rPr>
+            </w:pPr>
+            <w:r>
+              <w:rPr>
+                <w:sz w:val="20"/>
+                <w:szCs w:val="20"/>
+              </w:rPr>
+              <w:t>Route cache updates</w:t>
+            </w:r>
+          </w:p>
+        </w:tc>
+        <w:tc>
+          <w:tcPr>
+            <w:tcW w:w="4363" w:type="dxa"/>
+          </w:tcPr>
+          <w:p>
+            <w:pPr>
+              <w:rPr>
+                <w:sz w:val="20"/>
+                <w:szCs w:val="20"/>
+              </w:rPr>
+            </w:pPr>
+            <w:r>
+              <w:rPr>
+                <w:sz w:val="20"/>
+                <w:szCs w:val="20"/>
+              </w:rPr>
+              <w:t>DSR successfully maintains an up-to-date information in the route cache for each node</w:t>
+            </w:r>
+          </w:p>
+        </w:tc>
+        <w:tc>
+          <w:tcPr>
+            <w:tcW w:w="1701" w:type="dxa"/>
+          </w:tcPr>
+          <w:p>
+            <w:pPr>
+              <w:jc w:val="center"/>
+              <w:rPr>
+                <w:sz w:val="20"/>
+                <w:szCs w:val="20"/>
+              </w:rPr>
+            </w:pPr>
+            <w:r>
+              <w:rPr>
+                <w:sz w:val="20"/>
+                <w:szCs w:val="20"/>
+              </w:rPr>
+              <w:t>N/A</w:t>
+            </w:r>
+          </w:p>
+        </w:tc>
+        <w:tc>
+          <w:tcPr>
+            <w:tcW w:w="3544" w:type="dxa"/>
+          </w:tcPr>
+          <w:p>
+            <w:pPr>
+              <w:rPr>
+                <w:sz w:val="20"/>
+                <w:szCs w:val="20"/>
+              </w:rPr>
+            </w:pPr>
+            <w:r>
+              <w:rPr>
+                <w:sz w:val="20"/>
+                <w:szCs w:val="20"/>
+              </w:rPr>
+              <w:t>Has not being implemented</w:t>
+            </w:r>
+          </w:p>
+        </w:tc>
+      </w:tr>
+      <w:tr>
+        <w:trPr>
+          <w:trHeight w:val="365"/>
+        </w:trPr>
+        <w:tc>
+          <w:tcPr>
+            <w:tcW w:w="1880" w:type="dxa"/>
+            <w:vMerge/>
+            <w:hideMark/>
+          </w:tcPr>
+          <w:p>
+            <w:pPr>
+              <w:rPr>
+                <w:b/>
+                <w:bCs/>
+                <w:sz w:val="24"/>
+                <w:szCs w:val="24"/>
+              </w:rPr>
+            </w:pPr>
+          </w:p>
+        </w:tc>
+        <w:tc>
+          <w:tcPr>
+            <w:tcW w:w="2370" w:type="dxa"/>
+            <w:hideMark/>
+          </w:tcPr>
+          <w:p>
+            <w:pPr>
+              <w:jc w:val="left"/>
+              <w:rPr>
+                <w:sz w:val="20"/>
+                <w:szCs w:val="20"/>
+              </w:rPr>
+            </w:pPr>
+            <w:r>
+              <w:rPr>
+                <w:sz w:val="20"/>
+                <w:szCs w:val="20"/>
+              </w:rPr>
+              <w:t xml:space="preserve">Route cache </w:t>
+            </w:r>
+            <w:r>
+              <w:rPr>
+                <w:sz w:val="20"/>
+                <w:szCs w:val="20"/>
+              </w:rPr>
+              <w:t>has no available information</w:t>
+            </w:r>
+          </w:p>
+        </w:tc>
+        <w:tc>
+          <w:tcPr>
+            <w:tcW w:w="4363" w:type="dxa"/>
+          </w:tcPr>
+          <w:p>
+            <w:pPr>
+              <w:rPr>
+                <w:sz w:val="20"/>
+                <w:szCs w:val="20"/>
+              </w:rPr>
+            </w:pPr>
+            <w:r>
+              <w:rPr>
+                <w:sz w:val="20"/>
+                <w:szCs w:val="20"/>
+              </w:rPr>
+              <w:t>DSR successfully initiates a new route discovery when no route cache information available.</w:t>
+            </w:r>
+          </w:p>
+        </w:tc>
+        <w:tc>
+          <w:tcPr>
+            <w:tcW w:w="1701" w:type="dxa"/>
+          </w:tcPr>
+          <w:p>
+            <w:pPr>
+              <w:jc w:val="center"/>
+              <w:rPr>
+                <w:sz w:val="20"/>
+                <w:szCs w:val="20"/>
+              </w:rPr>
+            </w:pPr>
+            <w:r>
+              <w:rPr>
+                <w:sz w:val="20"/>
+                <w:szCs w:val="20"/>
+              </w:rPr>
+              <w:t>N/A</w:t>
+            </w:r>
+          </w:p>
+        </w:tc>
+        <w:tc>
+          <w:tcPr>
+            <w:tcW w:w="3544" w:type="dxa"/>
+          </w:tcPr>
+          <w:p>
+            <w:pPr>
+              <w:rPr>
+                <w:sz w:val="20"/>
+                <w:szCs w:val="20"/>
+              </w:rPr>
+            </w:pPr>
+            <w:r>
+              <w:rPr>
+                <w:sz w:val="20"/>
+                <w:szCs w:val="20"/>
+              </w:rPr>
+              <w:t>Has not been implemented.</w:t>
+            </w:r>
+          </w:p>
+        </w:tc>
+      </w:tr>
+      <w:tr>
+        <w:trPr>
+          <w:trHeight w:val="365"/>
+        </w:trPr>
+        <w:tc>
+          <w:tcPr>
+            <w:tcW w:w="1880" w:type="dxa"/>
+            <w:vMerge/>
+            <w:hideMark/>
+          </w:tcPr>
+          <w:p>
+            <w:pPr>
+              <w:rPr>
+                <w:b/>
+                <w:bCs/>
+                <w:sz w:val="24"/>
+                <w:szCs w:val="24"/>
+              </w:rPr>
+            </w:pPr>
+          </w:p>
+        </w:tc>
+        <w:tc>
+          <w:tcPr>
+            <w:tcW w:w="2370" w:type="dxa"/>
+            <w:hideMark/>
+          </w:tcPr>
+          <w:p>
+            <w:pPr>
+              <w:jc w:val="left"/>
+              <w:rPr>
+                <w:sz w:val="20"/>
+                <w:szCs w:val="20"/>
+              </w:rPr>
+            </w:pPr>
+            <w:r>
+              <w:rPr>
+                <w:sz w:val="20"/>
+                <w:szCs w:val="20"/>
+              </w:rPr>
+              <w:t>Caching overhead routing information</w:t>
+            </w:r>
+          </w:p>
+        </w:tc>
+        <w:tc>
+          <w:tcPr>
+            <w:tcW w:w="4363" w:type="dxa"/>
+          </w:tcPr>
+          <w:p>
+            <w:pPr>
+              <w:rPr>
+                <w:sz w:val="20"/>
+                <w:szCs w:val="20"/>
+              </w:rPr>
+            </w:pPr>
+            <w:r>
+              <w:rPr>
+                <w:sz w:val="20"/>
+                <w:szCs w:val="20"/>
+              </w:rPr>
+              <w:t>DSR successfully allows node P to store overhear routing information in its route cache from node B to node C. DSR is also successfully use this information when node P receive route request from node B to node C.</w:t>
+            </w:r>
+          </w:p>
+        </w:tc>
+        <w:tc>
+          <w:tcPr>
+            <w:tcW w:w="1701" w:type="dxa"/>
+          </w:tcPr>
+          <w:p>
+            <w:pPr>
+              <w:jc w:val="center"/>
+              <w:rPr>
+                <w:sz w:val="20"/>
+                <w:szCs w:val="20"/>
+              </w:rPr>
+            </w:pPr>
+            <w:r>
+              <w:rPr>
+                <w:sz w:val="20"/>
+                <w:szCs w:val="20"/>
+              </w:rPr>
+              <w:t>N/A</w:t>
+            </w:r>
+          </w:p>
+        </w:tc>
+        <w:tc>
+          <w:tcPr>
+            <w:tcW w:w="3544" w:type="dxa"/>
+          </w:tcPr>
+          <w:p>
+            <w:pPr>
+              <w:rPr>
+                <w:sz w:val="20"/>
+                <w:szCs w:val="20"/>
+              </w:rPr>
+            </w:pPr>
+            <w:r>
+              <w:rPr>
+                <w:sz w:val="20"/>
+                <w:szCs w:val="20"/>
+              </w:rPr>
+              <w:t>Has not been implemented.</w:t>
+            </w:r>
+          </w:p>
+        </w:tc>
+      </w:tr>
+      <w:tr>
+        <w:trPr>
+          <w:trHeight w:val="365"/>
+        </w:trPr>
+        <w:tc>
+          <w:tcPr>
+            <w:tcW w:w="1880" w:type="dxa"/>
+            <w:vMerge w:val="restart"/>
+          </w:tcPr>
+          <w:p>
+            <w:pPr>
+              <w:rPr>
+                <w:b/>
+                <w:bCs/>
+                <w:sz w:val="24"/>
+                <w:szCs w:val="24"/>
+              </w:rPr>
+            </w:pPr>
+            <w:r>
+              <w:rPr>
+                <w:b/>
+                <w:bCs/>
+                <w:sz w:val="24"/>
+                <w:szCs w:val="24"/>
+              </w:rPr>
+              <w:t>Route Reply</w:t>
+            </w:r>
+          </w:p>
+        </w:tc>
+        <w:tc>
+          <w:tcPr>
+            <w:tcW w:w="2370" w:type="dxa"/>
+          </w:tcPr>
+          <w:p>
+            <w:pPr>
+              <w:jc w:val="left"/>
+              <w:rPr>
+                <w:sz w:val="20"/>
+                <w:szCs w:val="20"/>
+              </w:rPr>
+            </w:pPr>
+            <w:r>
+              <w:rPr>
+                <w:sz w:val="20"/>
+                <w:szCs w:val="20"/>
+              </w:rPr>
+              <w:t>Complete route discovery</w:t>
+            </w:r>
+          </w:p>
+        </w:tc>
+        <w:tc>
+          <w:tcPr>
+            <w:tcW w:w="4363" w:type="dxa"/>
+          </w:tcPr>
+          <w:p>
+            <w:pPr>
+              <w:rPr>
+                <w:sz w:val="20"/>
+                <w:szCs w:val="20"/>
+              </w:rPr>
+            </w:pPr>
+            <w:r>
+              <w:rPr>
+                <w:sz w:val="20"/>
+                <w:szCs w:val="20"/>
+              </w:rPr>
+              <w:t>DSR successfully sends route reply message from destination node that has route to destination in its route cache.</w:t>
+            </w:r>
+          </w:p>
+        </w:tc>
+        <w:tc>
+          <w:tcPr>
+            <w:tcW w:w="1701" w:type="dxa"/>
+          </w:tcPr>
+          <w:p>
+            <w:pPr>
+              <w:jc w:val="center"/>
+              <w:rPr>
+                <w:sz w:val="20"/>
+                <w:szCs w:val="20"/>
+              </w:rPr>
+            </w:pPr>
+            <w:r>
+              <w:rPr>
+                <w:sz w:val="20"/>
+                <w:szCs w:val="20"/>
+              </w:rPr>
+              <w:t>FAIL</w:t>
+            </w:r>
+          </w:p>
+        </w:tc>
+        <w:tc>
+          <w:tcPr>
+            <w:tcW w:w="3544" w:type="dxa"/>
+          </w:tcPr>
+          <w:p>
+            <w:pPr>
+              <w:rPr>
+                <w:sz w:val="20"/>
+                <w:szCs w:val="20"/>
+              </w:rPr>
+            </w:pPr>
+            <w:r>
+              <w:rPr>
+                <w:sz w:val="20"/>
+                <w:szCs w:val="20"/>
+              </w:rPr>
+              <w:t>Route cache has not been implemented yet and the nodes are generated randomly.</w:t>
+            </w:r>
+          </w:p>
+        </w:tc>
+      </w:tr>
+      <w:tr>
+        <w:trPr>
+          <w:trHeight w:val="365"/>
+        </w:trPr>
+        <w:tc>
+          <w:tcPr>
+            <w:tcW w:w="1880" w:type="dxa"/>
+            <w:vMerge/>
+            <w:hideMark/>
+          </w:tcPr>
+          <w:p>
+            <w:pPr>
+              <w:rPr>
+                <w:b/>
+                <w:bCs/>
+                <w:sz w:val="24"/>
+                <w:szCs w:val="24"/>
+              </w:rPr>
+            </w:pPr>
+          </w:p>
+        </w:tc>
+        <w:tc>
+          <w:tcPr>
+            <w:tcW w:w="2370" w:type="dxa"/>
+          </w:tcPr>
+          <w:p>
+            <w:pPr>
+              <w:jc w:val="left"/>
+              <w:rPr>
+                <w:sz w:val="20"/>
+                <w:szCs w:val="20"/>
+              </w:rPr>
+            </w:pPr>
+            <w:r>
+              <w:rPr>
+                <w:sz w:val="20"/>
+                <w:szCs w:val="20"/>
+              </w:rPr>
+              <w:t>Partial route discovery</w:t>
+            </w:r>
+          </w:p>
+        </w:tc>
+        <w:tc>
+          <w:tcPr>
+            <w:tcW w:w="4363" w:type="dxa"/>
+          </w:tcPr>
+          <w:p>
+            <w:pPr>
+              <w:rPr>
+                <w:sz w:val="20"/>
+                <w:szCs w:val="20"/>
+              </w:rPr>
+            </w:pPr>
+            <w:r>
+              <w:rPr>
+                <w:sz w:val="20"/>
+                <w:szCs w:val="20"/>
+              </w:rPr>
+              <w:t>DSR successfully sends route reply message from intermediate node that has route to destination in its route cache</w:t>
+            </w:r>
+          </w:p>
+        </w:tc>
+        <w:tc>
+          <w:tcPr>
+            <w:tcW w:w="1701" w:type="dxa"/>
+          </w:tcPr>
+          <w:p>
+            <w:pPr>
+              <w:jc w:val="center"/>
+              <w:rPr>
+                <w:sz w:val="20"/>
+                <w:szCs w:val="20"/>
+              </w:rPr>
+            </w:pPr>
+            <w:r>
+              <w:rPr>
+                <w:sz w:val="20"/>
+                <w:szCs w:val="20"/>
+              </w:rPr>
+              <w:t>FAIL</w:t>
+            </w:r>
+          </w:p>
+        </w:tc>
+        <w:tc>
+          <w:tcPr>
+            <w:tcW w:w="3544" w:type="dxa"/>
+          </w:tcPr>
+          <w:p>
+            <w:pPr>
+              <w:rPr>
+                <w:sz w:val="20"/>
+                <w:szCs w:val="20"/>
+              </w:rPr>
+            </w:pPr>
+            <w:r>
+              <w:rPr>
+                <w:sz w:val="20"/>
+                <w:szCs w:val="20"/>
+              </w:rPr>
+              <w:t>Route cache has not been implemented yet.</w:t>
+            </w:r>
+          </w:p>
+        </w:tc>
+      </w:tr>
+      <w:tr>
+        <w:trPr>
+          <w:trHeight w:val="365"/>
+        </w:trPr>
+        <w:tc>
+          <w:tcPr>
+            <w:tcW w:w="1880" w:type="dxa"/>
+            <w:vMerge/>
+            <w:hideMark/>
+          </w:tcPr>
+          <w:p>
+            <w:pPr>
+              <w:rPr>
+                <w:b/>
+                <w:bCs/>
+                <w:sz w:val="24"/>
+                <w:szCs w:val="24"/>
+              </w:rPr>
+            </w:pPr>
+          </w:p>
+        </w:tc>
+        <w:tc>
+          <w:tcPr>
+            <w:tcW w:w="2370" w:type="dxa"/>
+          </w:tcPr>
+          <w:p>
+            <w:pPr>
+              <w:jc w:val="left"/>
+              <w:rPr>
+                <w:sz w:val="20"/>
+                <w:szCs w:val="20"/>
+              </w:rPr>
+            </w:pPr>
+            <w:r>
+              <w:rPr>
+                <w:sz w:val="20"/>
+                <w:szCs w:val="20"/>
+              </w:rPr>
+              <w:t>Waiting before repl</w:t>
+            </w:r>
+            <w:r>
+              <w:rPr>
+                <w:sz w:val="20"/>
+                <w:szCs w:val="20"/>
+              </w:rPr>
+              <w:t>y</w:t>
+            </w:r>
+          </w:p>
+        </w:tc>
+        <w:tc>
+          <w:tcPr>
+            <w:tcW w:w="4363" w:type="dxa"/>
+          </w:tcPr>
+          <w:p>
+            <w:pPr>
+              <w:rPr>
+                <w:sz w:val="20"/>
+                <w:szCs w:val="20"/>
+              </w:rPr>
+            </w:pPr>
+            <w:r>
+              <w:rPr>
+                <w:sz w:val="20"/>
+                <w:szCs w:val="20"/>
+              </w:rPr>
+              <w:t>All nodes successfully wait for a random amount of time and listen to the traffic before sending route reply message to avoid network congestion and packet collisions.</w:t>
+            </w:r>
+          </w:p>
+        </w:tc>
+        <w:tc>
+          <w:tcPr>
+            <w:tcW w:w="1701" w:type="dxa"/>
+          </w:tcPr>
+          <w:p>
+            <w:pPr>
+              <w:jc w:val="center"/>
+              <w:rPr>
+                <w:sz w:val="20"/>
+                <w:szCs w:val="20"/>
+              </w:rPr>
+            </w:pPr>
+            <w:r>
+              <w:rPr>
+                <w:sz w:val="20"/>
+                <w:szCs w:val="20"/>
+              </w:rPr>
+              <w:t>FAIL</w:t>
+            </w:r>
+          </w:p>
+        </w:tc>
+        <w:tc>
+          <w:tcPr>
+            <w:tcW w:w="3544" w:type="dxa"/>
+          </w:tcPr>
+          <w:p>
+            <w:pPr>
+              <w:rPr>
+                <w:sz w:val="20"/>
+                <w:szCs w:val="20"/>
+              </w:rPr>
+            </w:pPr>
+          </w:p>
+        </w:tc>
+      </w:tr>
+      <w:tr>
+        <w:trPr>
+          <w:trHeight w:val="365"/>
+        </w:trPr>
+        <w:tc>
+          <w:tcPr>
+            <w:tcW w:w="1880" w:type="dxa"/>
+            <w:vMerge/>
+            <w:hideMark/>
+          </w:tcPr>
+          <w:p>
+            <w:pPr>
+              <w:rPr>
+                <w:b/>
+                <w:bCs/>
+                <w:sz w:val="24"/>
+                <w:szCs w:val="24"/>
+              </w:rPr>
+            </w:pPr>
+          </w:p>
+        </w:tc>
+        <w:tc>
+          <w:tcPr>
+            <w:tcW w:w="2370" w:type="dxa"/>
+          </w:tcPr>
+          <w:p>
+            <w:pPr>
+              <w:jc w:val="left"/>
+              <w:rPr>
+                <w:sz w:val="20"/>
+                <w:szCs w:val="20"/>
+              </w:rPr>
+            </w:pPr>
+            <w:r>
+              <w:rPr>
+                <w:sz w:val="20"/>
+                <w:szCs w:val="20"/>
+              </w:rPr>
+              <w:t>Accumulated route reply</w:t>
+            </w:r>
+          </w:p>
+        </w:tc>
+        <w:tc>
+          <w:tcPr>
+            <w:tcW w:w="4363" w:type="dxa"/>
+          </w:tcPr>
+          <w:p>
+            <w:pPr>
+              <w:rPr>
+                <w:sz w:val="20"/>
+                <w:szCs w:val="20"/>
+              </w:rPr>
+            </w:pPr>
+            <w:r>
+              <w:rPr>
+                <w:sz w:val="20"/>
+                <w:szCs w:val="20"/>
+              </w:rPr>
+              <w:t>DSR successfully sends route reply message back to the source node using accumulated route (the nodes through which it has passed).</w:t>
+            </w:r>
+          </w:p>
+        </w:tc>
+        <w:tc>
+          <w:tcPr>
+            <w:tcW w:w="1701" w:type="dxa"/>
+          </w:tcPr>
+          <w:p>
+            <w:pPr>
+              <w:jc w:val="center"/>
+              <w:rPr>
+                <w:sz w:val="20"/>
+                <w:szCs w:val="20"/>
+              </w:rPr>
+            </w:pPr>
+            <w:r>
+              <w:rPr>
+                <w:sz w:val="20"/>
+                <w:szCs w:val="20"/>
+              </w:rPr>
+              <w:t>N/A</w:t>
+            </w:r>
+          </w:p>
+        </w:tc>
+        <w:tc>
+          <w:tcPr>
+            <w:tcW w:w="3544" w:type="dxa"/>
+          </w:tcPr>
+          <w:p>
+            <w:pPr>
+              <w:rPr>
+                <w:sz w:val="20"/>
+                <w:szCs w:val="20"/>
+              </w:rPr>
+            </w:pPr>
+          </w:p>
+        </w:tc>
+      </w:tr>
+      <w:tr>
+        <w:trPr>
+          <w:trHeight w:val="365"/>
+        </w:trPr>
+        <w:tc>
+          <w:tcPr>
+            <w:tcW w:w="1880" w:type="dxa"/>
+            <w:vMerge/>
+            <w:hideMark/>
+          </w:tcPr>
+          <w:p>
+            <w:pPr>
+              <w:rPr>
+                <w:b/>
+                <w:bCs/>
+                <w:sz w:val="24"/>
+                <w:szCs w:val="24"/>
+              </w:rPr>
+            </w:pPr>
+          </w:p>
+        </w:tc>
+        <w:tc>
+          <w:tcPr>
+            <w:tcW w:w="2370" w:type="dxa"/>
+          </w:tcPr>
+          <w:p>
+            <w:pPr>
+              <w:jc w:val="left"/>
+              <w:rPr>
+                <w:sz w:val="20"/>
+                <w:szCs w:val="20"/>
+              </w:rPr>
+            </w:pPr>
+            <w:r>
+              <w:rPr>
+                <w:sz w:val="20"/>
+                <w:szCs w:val="20"/>
+              </w:rPr>
+              <w:t>Route reply storm</w:t>
+            </w:r>
+          </w:p>
+        </w:tc>
+        <w:tc>
+          <w:tcPr>
+            <w:tcW w:w="4363" w:type="dxa"/>
+          </w:tcPr>
+          <w:p>
+            <w:pPr>
+              <w:rPr>
+                <w:sz w:val="20"/>
+                <w:szCs w:val="20"/>
+              </w:rPr>
+            </w:pPr>
+            <w:r>
+              <w:rPr>
+                <w:sz w:val="20"/>
+                <w:szCs w:val="20"/>
+              </w:rPr>
+              <w:t>DSR successfully avoids route reply storm (many nodes try to send route reply for the same destination which may flood the network).</w:t>
+            </w:r>
+          </w:p>
+        </w:tc>
+        <w:tc>
+          <w:tcPr>
+            <w:tcW w:w="1701" w:type="dxa"/>
+          </w:tcPr>
+          <w:p>
+            <w:pPr>
+              <w:jc w:val="center"/>
+              <w:rPr>
+                <w:sz w:val="20"/>
+                <w:szCs w:val="20"/>
+              </w:rPr>
+            </w:pPr>
+            <w:r>
+              <w:rPr>
+                <w:sz w:val="20"/>
+                <w:szCs w:val="20"/>
+              </w:rPr>
+              <w:t>FAIL</w:t>
+            </w:r>
+          </w:p>
+        </w:tc>
+        <w:tc>
+          <w:tcPr>
+            <w:tcW w:w="3544" w:type="dxa"/>
+          </w:tcPr>
+          <w:p>
+            <w:pPr>
+              <w:rPr>
+                <w:sz w:val="20"/>
+                <w:szCs w:val="20"/>
+              </w:rPr>
+            </w:pPr>
+          </w:p>
+        </w:tc>
+      </w:tr>
+      <w:tr>
+        <w:trPr>
+          <w:trHeight w:val="365"/>
+        </w:trPr>
+        <w:tc>
+          <w:tcPr>
+            <w:tcW w:w="1880" w:type="dxa"/>
+            <w:vMerge w:val="restart"/>
+          </w:tcPr>
+          <w:p>
+            <w:pPr>
+              <w:rPr>
+                <w:b/>
+                <w:bCs/>
+                <w:sz w:val="24"/>
+                <w:szCs w:val="24"/>
+              </w:rPr>
+            </w:pPr>
+            <w:r>
+              <w:rPr>
+                <w:b/>
+                <w:bCs/>
+                <w:sz w:val="24"/>
+                <w:szCs w:val="24"/>
+              </w:rPr>
+              <w:t>Route Maintenance</w:t>
+            </w:r>
+          </w:p>
+        </w:tc>
+        <w:tc>
+          <w:tcPr>
+            <w:tcW w:w="2370" w:type="dxa"/>
+          </w:tcPr>
+          <w:p>
+            <w:pPr>
+              <w:jc w:val="left"/>
+              <w:rPr>
+                <w:sz w:val="20"/>
+                <w:szCs w:val="20"/>
+              </w:rPr>
+            </w:pPr>
+            <w:r>
+              <w:rPr>
+                <w:sz w:val="20"/>
+                <w:szCs w:val="20"/>
+              </w:rPr>
+              <w:t>Alternative route for broken route</w:t>
+            </w:r>
+          </w:p>
+        </w:tc>
+        <w:tc>
+          <w:tcPr>
+            <w:tcW w:w="4363" w:type="dxa"/>
+          </w:tcPr>
+          <w:p>
+            <w:pPr>
+              <w:rPr>
+                <w:sz w:val="20"/>
+                <w:szCs w:val="20"/>
+              </w:rPr>
+            </w:pPr>
+            <w:r>
+              <w:rPr>
+                <w:sz w:val="20"/>
+                <w:szCs w:val="20"/>
+              </w:rPr>
+              <w:t>DSR successfully uses alternative route stored in route cache when priority route is broken.</w:t>
+            </w:r>
+          </w:p>
+        </w:tc>
+        <w:tc>
+          <w:tcPr>
+            <w:tcW w:w="1701" w:type="dxa"/>
+          </w:tcPr>
+          <w:p>
+            <w:pPr>
+              <w:jc w:val="center"/>
+              <w:rPr>
+                <w:sz w:val="20"/>
+                <w:szCs w:val="20"/>
+              </w:rPr>
+            </w:pPr>
+            <w:r>
+              <w:rPr>
+                <w:sz w:val="20"/>
+                <w:szCs w:val="20"/>
+              </w:rPr>
+              <w:t>N/A</w:t>
+            </w:r>
+          </w:p>
+        </w:tc>
+        <w:tc>
+          <w:tcPr>
+            <w:tcW w:w="3544" w:type="dxa"/>
+          </w:tcPr>
+          <w:p>
+            <w:pPr>
+              <w:rPr>
+                <w:sz w:val="20"/>
+                <w:szCs w:val="20"/>
+              </w:rPr>
+            </w:pPr>
+            <w:r>
+              <w:rPr>
+                <w:sz w:val="20"/>
+                <w:szCs w:val="20"/>
+              </w:rPr>
+              <w:t>Has not being implemented</w:t>
+            </w:r>
+          </w:p>
+        </w:tc>
+      </w:tr>
+      <w:tr>
+        <w:trPr>
+          <w:trHeight w:val="365"/>
+        </w:trPr>
+        <w:tc>
+          <w:tcPr>
+            <w:tcW w:w="1880" w:type="dxa"/>
+            <w:vMerge/>
+          </w:tcPr>
+          <w:p>
+            <w:pPr>
+              <w:rPr>
+                <w:b/>
+                <w:bCs/>
+                <w:sz w:val="24"/>
+                <w:szCs w:val="24"/>
+              </w:rPr>
+            </w:pPr>
+          </w:p>
+        </w:tc>
+        <w:tc>
+          <w:tcPr>
+            <w:tcW w:w="2370" w:type="dxa"/>
+          </w:tcPr>
+          <w:p>
+            <w:pPr>
+              <w:jc w:val="left"/>
+              <w:rPr>
+                <w:sz w:val="20"/>
+                <w:szCs w:val="20"/>
+              </w:rPr>
+            </w:pPr>
+            <w:r>
+              <w:rPr>
+                <w:sz w:val="20"/>
+                <w:szCs w:val="20"/>
+              </w:rPr>
+              <w:t>New route discovery for broken route</w:t>
+            </w:r>
+          </w:p>
+        </w:tc>
+        <w:tc>
+          <w:tcPr>
+            <w:tcW w:w="4363" w:type="dxa"/>
+          </w:tcPr>
+          <w:p>
+            <w:pPr>
+              <w:rPr>
+                <w:sz w:val="20"/>
+                <w:szCs w:val="20"/>
+              </w:rPr>
+            </w:pPr>
+            <w:r>
+              <w:rPr>
+                <w:sz w:val="20"/>
+                <w:szCs w:val="20"/>
+              </w:rPr>
+              <w:t>DSR successfully discovers new route when priority route is broken and route cache has no alternative route stored.</w:t>
+            </w:r>
+          </w:p>
+        </w:tc>
+        <w:tc>
+          <w:tcPr>
+            <w:tcW w:w="1701" w:type="dxa"/>
+          </w:tcPr>
+          <w:p>
+            <w:pPr>
+              <w:jc w:val="center"/>
+              <w:rPr>
+                <w:sz w:val="20"/>
+                <w:szCs w:val="20"/>
+              </w:rPr>
+            </w:pPr>
+            <w:r>
+              <w:rPr>
+                <w:sz w:val="20"/>
+                <w:szCs w:val="20"/>
+              </w:rPr>
+              <w:t>N/A</w:t>
+            </w:r>
+          </w:p>
+        </w:tc>
+        <w:tc>
+          <w:tcPr>
+            <w:tcW w:w="3544" w:type="dxa"/>
+          </w:tcPr>
+          <w:p>
+            <w:pPr>
+              <w:rPr>
+                <w:sz w:val="20"/>
+                <w:szCs w:val="20"/>
+              </w:rPr>
+            </w:pPr>
+            <w:r>
+              <w:rPr>
+                <w:sz w:val="20"/>
+                <w:szCs w:val="20"/>
+              </w:rPr>
+              <w:t>Has not being implemented</w:t>
+            </w:r>
+          </w:p>
+        </w:tc>
+      </w:tr>
+      <w:tr>
+        <w:trPr>
+          <w:trHeight w:val="365"/>
+        </w:trPr>
+        <w:tc>
+          <w:tcPr>
+            <w:tcW w:w="1880" w:type="dxa"/>
+            <w:vMerge/>
+            <w:hideMark/>
+          </w:tcPr>
+          <w:p>
+            <w:pPr>
+              <w:rPr>
+                <w:b/>
+                <w:bCs/>
+                <w:sz w:val="24"/>
+                <w:szCs w:val="24"/>
+              </w:rPr>
+            </w:pPr>
+          </w:p>
+        </w:tc>
+        <w:tc>
+          <w:tcPr>
+            <w:tcW w:w="2370" w:type="dxa"/>
+          </w:tcPr>
+          <w:p>
+            <w:pPr>
+              <w:jc w:val="left"/>
+              <w:rPr>
+                <w:sz w:val="20"/>
+                <w:szCs w:val="20"/>
+              </w:rPr>
+            </w:pPr>
+            <w:r>
+              <w:rPr>
+                <w:sz w:val="20"/>
+                <w:szCs w:val="20"/>
+              </w:rPr>
+              <w:t>Active acknowledgment</w:t>
+            </w:r>
+          </w:p>
+        </w:tc>
+        <w:tc>
+          <w:tcPr>
+            <w:tcW w:w="4363" w:type="dxa"/>
+          </w:tcPr>
+          <w:p>
+            <w:pPr>
+              <w:rPr>
+                <w:sz w:val="20"/>
+                <w:szCs w:val="20"/>
+              </w:rPr>
+            </w:pPr>
+            <w:r>
+              <w:rPr>
+                <w:sz w:val="20"/>
+                <w:szCs w:val="20"/>
+              </w:rPr>
+              <w:t>DSR successfully retransmits packet for a fixed number of times if no acknowledgement received.</w:t>
+            </w:r>
+          </w:p>
+        </w:tc>
+        <w:tc>
+          <w:tcPr>
+            <w:tcW w:w="1701" w:type="dxa"/>
+          </w:tcPr>
+          <w:p>
+            <w:pPr>
+              <w:jc w:val="center"/>
+              <w:rPr>
+                <w:sz w:val="20"/>
+                <w:szCs w:val="20"/>
+              </w:rPr>
+            </w:pPr>
+            <w:r>
+              <w:rPr>
+                <w:sz w:val="20"/>
+                <w:szCs w:val="20"/>
+              </w:rPr>
+              <w:t>PASS</w:t>
+            </w:r>
+          </w:p>
+        </w:tc>
+        <w:tc>
+          <w:tcPr>
+            <w:tcW w:w="3544" w:type="dxa"/>
+          </w:tcPr>
+          <w:p>
+            <w:pPr>
+              <w:rPr>
+                <w:sz w:val="20"/>
+                <w:szCs w:val="20"/>
+              </w:rPr>
+            </w:pPr>
+          </w:p>
+        </w:tc>
+      </w:tr>
+      <w:tr>
+        <w:trPr>
+          <w:trHeight w:val="365"/>
+        </w:trPr>
+        <w:tc>
+          <w:tcPr>
+            <w:tcW w:w="1880" w:type="dxa"/>
+            <w:vMerge/>
+            <w:hideMark/>
+          </w:tcPr>
+          <w:p>
+            <w:pPr>
+              <w:rPr>
+                <w:b/>
+                <w:bCs/>
+                <w:sz w:val="24"/>
+                <w:szCs w:val="24"/>
+              </w:rPr>
+            </w:pPr>
+          </w:p>
+        </w:tc>
+        <w:tc>
+          <w:tcPr>
+            <w:tcW w:w="2370" w:type="dxa"/>
+          </w:tcPr>
+          <w:p>
+            <w:pPr>
+              <w:jc w:val="left"/>
+              <w:rPr>
+                <w:sz w:val="20"/>
+                <w:szCs w:val="20"/>
+              </w:rPr>
+            </w:pPr>
+            <w:r>
+              <w:rPr>
+                <w:sz w:val="20"/>
+                <w:szCs w:val="20"/>
+              </w:rPr>
+              <w:t>Passive acknowledgement</w:t>
+            </w:r>
+          </w:p>
+        </w:tc>
+        <w:tc>
+          <w:tcPr>
+            <w:tcW w:w="4363" w:type="dxa"/>
+          </w:tcPr>
+          <w:p>
+            <w:pPr>
+              <w:rPr>
+                <w:sz w:val="20"/>
+                <w:szCs w:val="20"/>
+              </w:rPr>
+            </w:pPr>
+            <w:r>
+              <w:rPr>
+                <w:sz w:val="20"/>
+                <w:szCs w:val="20"/>
+              </w:rPr>
+              <w:t>DSR successfully sends acknowledgement to node A when node A overhear the forwarding of the packet to node B and knows that node B successfully received the packet.</w:t>
+            </w:r>
+          </w:p>
+        </w:tc>
+        <w:tc>
+          <w:tcPr>
+            <w:tcW w:w="1701" w:type="dxa"/>
+          </w:tcPr>
+          <w:p>
+            <w:pPr>
+              <w:jc w:val="center"/>
+              <w:rPr>
+                <w:sz w:val="20"/>
+                <w:szCs w:val="20"/>
+              </w:rPr>
+            </w:pPr>
+            <w:r>
+              <w:rPr>
+                <w:sz w:val="20"/>
+                <w:szCs w:val="20"/>
+              </w:rPr>
+              <w:t>PASS</w:t>
+            </w:r>
+          </w:p>
+        </w:tc>
+        <w:tc>
+          <w:tcPr>
+            <w:tcW w:w="3544" w:type="dxa"/>
+          </w:tcPr>
+          <w:p>
+            <w:pPr>
+              <w:rPr>
+                <w:sz w:val="20"/>
+                <w:szCs w:val="20"/>
+              </w:rPr>
+            </w:pPr>
+          </w:p>
+        </w:tc>
+      </w:tr>
+      <w:tr>
+        <w:trPr>
+          <w:trHeight w:val="365"/>
+        </w:trPr>
+        <w:tc>
+          <w:tcPr>
+            <w:tcW w:w="1880" w:type="dxa"/>
+            <w:vMerge/>
+            <w:hideMark/>
+          </w:tcPr>
+          <w:p>
+            <w:pPr>
+              <w:rPr>
+                <w:b/>
+                <w:bCs/>
+                <w:sz w:val="24"/>
+                <w:szCs w:val="24"/>
+              </w:rPr>
+            </w:pPr>
+          </w:p>
+        </w:tc>
+        <w:tc>
+          <w:tcPr>
+            <w:tcW w:w="2370" w:type="dxa"/>
+          </w:tcPr>
+          <w:p>
+            <w:pPr>
+              <w:jc w:val="left"/>
+              <w:rPr>
+                <w:sz w:val="20"/>
+                <w:szCs w:val="20"/>
+              </w:rPr>
+            </w:pPr>
+            <w:r>
+              <w:rPr>
+                <w:sz w:val="20"/>
+                <w:szCs w:val="20"/>
+              </w:rPr>
+              <w:t>Spreading route Error Message</w:t>
+            </w:r>
+          </w:p>
+          <w:p>
+            <w:pPr>
+              <w:jc w:val="left"/>
+              <w:rPr>
+                <w:sz w:val="20"/>
+                <w:szCs w:val="20"/>
+              </w:rPr>
+            </w:pPr>
+          </w:p>
+          <w:p>
+            <w:pPr>
+              <w:jc w:val="left"/>
+              <w:rPr>
+                <w:sz w:val="20"/>
+                <w:szCs w:val="20"/>
+              </w:rPr>
+            </w:pPr>
+          </w:p>
+        </w:tc>
+        <w:tc>
+          <w:tcPr>
+            <w:tcW w:w="4363" w:type="dxa"/>
+          </w:tcPr>
+          <w:p>
+            <w:pPr>
+              <w:rPr>
+                <w:sz w:val="20"/>
+                <w:szCs w:val="20"/>
+              </w:rPr>
+            </w:pPr>
+            <w:r>
+              <w:rPr>
+                <w:sz w:val="20"/>
+                <w:szCs w:val="20"/>
+              </w:rPr>
+              <w:t xml:space="preserve">DSR successfully sends error message if the nodes do not receive any acknowledgement after retransmit message for a fixed number of times. </w:t>
+            </w:r>
+          </w:p>
+        </w:tc>
+        <w:tc>
+          <w:tcPr>
+            <w:tcW w:w="1701" w:type="dxa"/>
+          </w:tcPr>
+          <w:p>
+            <w:pPr>
+              <w:jc w:val="center"/>
+              <w:rPr>
+                <w:sz w:val="20"/>
+                <w:szCs w:val="20"/>
+              </w:rPr>
+            </w:pPr>
+          </w:p>
+        </w:tc>
+        <w:tc>
+          <w:tcPr>
+            <w:tcW w:w="3544" w:type="dxa"/>
+          </w:tcPr>
+          <w:p>
+            <w:pPr>
+              <w:rPr>
+                <w:sz w:val="20"/>
+                <w:szCs w:val="20"/>
+              </w:rPr>
+            </w:pPr>
+          </w:p>
+        </w:tc>
+      </w:tr>
+      <w:tr>
+        <w:trPr>
+          <w:trHeight w:val="723"/>
+        </w:trPr>
+        <w:tc>
+          <w:tcPr>
+            <w:tcW w:w="1880" w:type="dxa"/>
+            <w:vMerge/>
+            <w:hideMark/>
+          </w:tcPr>
+          <w:p>
+            <w:pPr>
+              <w:rPr>
+                <w:b/>
+                <w:bCs/>
+                <w:sz w:val="24"/>
+                <w:szCs w:val="24"/>
+              </w:rPr>
+            </w:pPr>
+          </w:p>
+        </w:tc>
+        <w:tc>
+          <w:tcPr>
+            <w:tcW w:w="2370" w:type="dxa"/>
+          </w:tcPr>
+          <w:p>
+            <w:pPr>
+              <w:jc w:val="left"/>
+              <w:rPr>
+                <w:sz w:val="20"/>
+                <w:szCs w:val="20"/>
+              </w:rPr>
+            </w:pPr>
+            <w:r>
+              <w:rPr>
+                <w:sz w:val="20"/>
+                <w:szCs w:val="20"/>
+              </w:rPr>
+              <w:t>On-Demand route maintenance</w:t>
+            </w:r>
+          </w:p>
+        </w:tc>
+        <w:tc>
+          <w:tcPr>
+            <w:tcW w:w="4363" w:type="dxa"/>
+          </w:tcPr>
+          <w:p>
+            <w:pPr>
+              <w:rPr>
+                <w:sz w:val="20"/>
+                <w:szCs w:val="20"/>
+              </w:rPr>
+            </w:pPr>
+            <w:r>
+              <w:rPr>
+                <w:sz w:val="20"/>
+                <w:szCs w:val="20"/>
+              </w:rPr>
+              <w:t>DSR successfully operates route maintenance only on demand. No periodic broadcasting involved.</w:t>
+            </w:r>
+          </w:p>
+        </w:tc>
+        <w:tc>
+          <w:tcPr>
+            <w:tcW w:w="1701" w:type="dxa"/>
+          </w:tcPr>
+          <w:p>
+            <w:pPr>
+              <w:jc w:val="center"/>
+              <w:rPr>
+                <w:sz w:val="20"/>
+                <w:szCs w:val="20"/>
+              </w:rPr>
+            </w:pPr>
+          </w:p>
+        </w:tc>
+        <w:tc>
+          <w:tcPr>
+            <w:tcW w:w="3544" w:type="dxa"/>
+          </w:tcPr>
+          <w:p>
+            <w:pPr>
+              <w:rPr>
+                <w:sz w:val="20"/>
+                <w:szCs w:val="20"/>
+              </w:rPr>
+            </w:pPr>
+          </w:p>
+        </w:tc>
+      </w:tr>
+      <w:tr>
+        <w:trPr>
+          <w:trHeight w:val="365"/>
+        </w:trPr>
+        <w:tc>
+          <w:tcPr>
+            <w:tcW w:w="1880" w:type="dxa"/>
+            <w:vMerge/>
+            <w:hideMark/>
+          </w:tcPr>
+          <w:p>
+            <w:pPr>
+              <w:rPr>
+                <w:b/>
+                <w:bCs/>
+                <w:sz w:val="24"/>
+                <w:szCs w:val="24"/>
+              </w:rPr>
+            </w:pPr>
+          </w:p>
+        </w:tc>
+        <w:tc>
+          <w:tcPr>
+            <w:tcW w:w="2370" w:type="dxa"/>
+          </w:tcPr>
+          <w:p>
+            <w:pPr>
+              <w:jc w:val="left"/>
+              <w:rPr>
+                <w:sz w:val="20"/>
+                <w:szCs w:val="20"/>
+              </w:rPr>
+            </w:pPr>
+            <w:r>
+              <w:rPr>
+                <w:sz w:val="20"/>
+                <w:szCs w:val="20"/>
+              </w:rPr>
+              <w:t>Changing in communication pattern</w:t>
+            </w:r>
+          </w:p>
+        </w:tc>
+        <w:tc>
+          <w:tcPr>
+            <w:tcW w:w="4363" w:type="dxa"/>
+          </w:tcPr>
+          <w:p>
+            <w:pPr>
+              <w:rPr>
+                <w:sz w:val="20"/>
+                <w:szCs w:val="20"/>
+              </w:rPr>
+            </w:pPr>
+            <w:r>
+              <w:rPr>
+                <w:sz w:val="20"/>
+                <w:szCs w:val="20"/>
+              </w:rPr>
+              <w:t xml:space="preserve">Number of overhead packets increases and DSR is successfully performs new route discovery and new route discovery packets are the overhead packets. </w:t>
+            </w:r>
+          </w:p>
+        </w:tc>
+        <w:tc>
+          <w:tcPr>
+            <w:tcW w:w="1701" w:type="dxa"/>
+          </w:tcPr>
+          <w:p>
+            <w:pPr>
+              <w:jc w:val="center"/>
+              <w:rPr>
+                <w:sz w:val="20"/>
+                <w:szCs w:val="20"/>
+              </w:rPr>
+            </w:pPr>
+          </w:p>
+        </w:tc>
+        <w:tc>
+          <w:tcPr>
+            <w:tcW w:w="3544" w:type="dxa"/>
+          </w:tcPr>
+          <w:p>
+            <w:pPr>
+              <w:rPr>
+                <w:sz w:val="20"/>
+                <w:szCs w:val="20"/>
+              </w:rPr>
+            </w:pPr>
+          </w:p>
+        </w:tc>
+      </w:tr>
+      <w:tr>
+        <w:trPr>
+          <w:trHeight w:val="365"/>
+        </w:trPr>
+        <w:tc>
+          <w:tcPr>
+            <w:tcW w:w="1880" w:type="dxa"/>
+            <w:vMerge/>
+          </w:tcPr>
+          <w:p>
+            <w:pPr>
+              <w:rPr>
+                <w:b/>
+                <w:bCs/>
+                <w:sz w:val="24"/>
+                <w:szCs w:val="24"/>
+              </w:rPr>
+            </w:pPr>
+          </w:p>
+        </w:tc>
+        <w:tc>
+          <w:tcPr>
+            <w:tcW w:w="2370" w:type="dxa"/>
+          </w:tcPr>
+          <w:p>
+            <w:pPr>
+              <w:jc w:val="left"/>
+              <w:rPr>
+                <w:sz w:val="20"/>
+                <w:szCs w:val="20"/>
+              </w:rPr>
+            </w:pPr>
+            <w:r>
+              <w:rPr>
+                <w:sz w:val="20"/>
+                <w:szCs w:val="20"/>
+              </w:rPr>
+              <w:t>Packet salvaging</w:t>
+            </w:r>
+          </w:p>
+        </w:tc>
+        <w:tc>
+          <w:tcPr>
+            <w:tcW w:w="4363" w:type="dxa"/>
+          </w:tcPr>
+          <w:p>
+            <w:pPr>
+              <w:rPr>
+                <w:sz w:val="20"/>
+                <w:szCs w:val="20"/>
+              </w:rPr>
+            </w:pPr>
+            <w:r>
+              <w:rPr>
+                <w:sz w:val="20"/>
+                <w:szCs w:val="20"/>
+              </w:rPr>
+              <w:t xml:space="preserve">DSR successfully indicates to the other nodes that the packet sent has been salvaged when the node receives route error message and re-send the packet that cause route error. </w:t>
+            </w:r>
+          </w:p>
+        </w:tc>
+        <w:tc>
+          <w:tcPr>
+            <w:tcW w:w="1701" w:type="dxa"/>
+          </w:tcPr>
+          <w:p>
+            <w:pPr>
+              <w:jc w:val="center"/>
+              <w:rPr>
+                <w:sz w:val="20"/>
+                <w:szCs w:val="20"/>
+              </w:rPr>
+            </w:pPr>
+          </w:p>
+        </w:tc>
+        <w:tc>
+          <w:tcPr>
+            <w:tcW w:w="3544" w:type="dxa"/>
+          </w:tcPr>
+          <w:p>
+            <w:pPr>
+              <w:rPr>
+                <w:sz w:val="20"/>
+                <w:szCs w:val="20"/>
+              </w:rPr>
+            </w:pPr>
+          </w:p>
+        </w:tc>
+      </w:tr>
+      <w:tr>
+        <w:trPr>
+          <w:trHeight w:val="365"/>
+        </w:trPr>
+        <w:tc>
+          <w:tcPr>
+            <w:tcW w:w="1880" w:type="dxa"/>
+            <w:vMerge/>
+          </w:tcPr>
+          <w:p>
+            <w:pPr>
+              <w:rPr>
+                <w:b/>
+                <w:bCs/>
+                <w:sz w:val="24"/>
+                <w:szCs w:val="24"/>
+              </w:rPr>
+            </w:pPr>
+          </w:p>
+        </w:tc>
+        <w:tc>
+          <w:tcPr>
+            <w:tcW w:w="2370" w:type="dxa"/>
+          </w:tcPr>
+          <w:p>
+            <w:pPr>
+              <w:jc w:val="left"/>
+              <w:rPr>
+                <w:sz w:val="20"/>
+                <w:szCs w:val="20"/>
+              </w:rPr>
+            </w:pPr>
+            <w:r>
+              <w:rPr>
+                <w:sz w:val="20"/>
+                <w:szCs w:val="20"/>
+              </w:rPr>
+              <w:t>Automatic route shortening</w:t>
+            </w:r>
+          </w:p>
+        </w:tc>
+        <w:tc>
+          <w:tcPr>
+            <w:tcW w:w="4363" w:type="dxa"/>
+          </w:tcPr>
+          <w:p>
+            <w:pPr>
+              <w:rPr>
+                <w:sz w:val="20"/>
+                <w:szCs w:val="20"/>
+              </w:rPr>
+            </w:pPr>
+            <w:r>
+              <w:rPr>
+                <w:sz w:val="20"/>
+                <w:szCs w:val="20"/>
+              </w:rPr>
+              <w:t xml:space="preserve">DSR successfully performs automatic route shortening. </w:t>
+            </w:r>
+          </w:p>
+          <w:p>
+            <w:pPr>
+              <w:rPr>
+                <w:sz w:val="20"/>
+                <w:szCs w:val="20"/>
+              </w:rPr>
+            </w:pPr>
+            <w:r>
+              <w:rPr>
+                <w:sz w:val="20"/>
+                <w:szCs w:val="20"/>
+              </w:rPr>
+              <w:t>Destination node informs source node that it can ignore several intermediate nodes</w:t>
+            </w:r>
+          </w:p>
+        </w:tc>
+        <w:tc>
+          <w:tcPr>
+            <w:tcW w:w="1701" w:type="dxa"/>
+          </w:tcPr>
+          <w:p>
+            <w:pPr>
+              <w:jc w:val="center"/>
+              <w:rPr>
+                <w:sz w:val="20"/>
+                <w:szCs w:val="20"/>
+              </w:rPr>
+            </w:pPr>
+          </w:p>
+        </w:tc>
+        <w:tc>
+          <w:tcPr>
+            <w:tcW w:w="3544" w:type="dxa"/>
+          </w:tcPr>
+          <w:p>
+            <w:pPr>
+              <w:rPr>
+                <w:sz w:val="20"/>
+                <w:szCs w:val="20"/>
+              </w:rPr>
+            </w:pPr>
+          </w:p>
+        </w:tc>
+      </w:tr>
+      <w:tr>
+        <w:trPr>
+          <w:trHeight w:val="365"/>
+        </w:trPr>
+        <w:tc>
+          <w:tcPr>
+            <w:tcW w:w="1880" w:type="dxa"/>
+            <w:vMerge w:val="restart"/>
+          </w:tcPr>
+          <w:p>
+            <w:pPr>
+              <w:rPr>
+                <w:b/>
+                <w:bCs/>
+                <w:sz w:val="24"/>
+                <w:szCs w:val="24"/>
+              </w:rPr>
+            </w:pPr>
+            <w:r>
+              <w:rPr>
+                <w:b/>
+                <w:bCs/>
+                <w:sz w:val="24"/>
+                <w:szCs w:val="24"/>
+              </w:rPr>
+              <w:t>Others</w:t>
+            </w:r>
+          </w:p>
+        </w:tc>
+        <w:tc>
+          <w:tcPr>
+            <w:tcW w:w="2370" w:type="dxa"/>
+          </w:tcPr>
+          <w:p>
+            <w:pPr>
+              <w:jc w:val="left"/>
+              <w:rPr>
+                <w:sz w:val="20"/>
+                <w:szCs w:val="20"/>
+              </w:rPr>
+            </w:pPr>
+            <w:r>
+              <w:rPr>
+                <w:sz w:val="20"/>
+                <w:szCs w:val="20"/>
+              </w:rPr>
+              <w:t>Packet Size</w:t>
+            </w:r>
+          </w:p>
+        </w:tc>
+        <w:tc>
+          <w:tcPr>
+            <w:tcW w:w="4363" w:type="dxa"/>
+          </w:tcPr>
+          <w:p>
+            <w:pPr>
+              <w:rPr>
+                <w:sz w:val="20"/>
+                <w:szCs w:val="20"/>
+              </w:rPr>
+            </w:pPr>
+            <w:r>
+              <w:rPr>
+                <w:sz w:val="20"/>
+                <w:szCs w:val="20"/>
+              </w:rPr>
+              <w:t xml:space="preserve">DSR successfully sends smaller size of overhead packets (DSR is designed to send smaller packet). </w:t>
+            </w:r>
+          </w:p>
+        </w:tc>
+        <w:tc>
+          <w:tcPr>
+            <w:tcW w:w="1701" w:type="dxa"/>
+          </w:tcPr>
+          <w:p>
+            <w:pPr>
+              <w:jc w:val="center"/>
+              <w:rPr>
+                <w:sz w:val="20"/>
+                <w:szCs w:val="20"/>
+              </w:rPr>
+            </w:pPr>
+            <w:r>
+              <w:rPr>
+                <w:sz w:val="20"/>
+                <w:szCs w:val="20"/>
+              </w:rPr>
+              <w:t>PASS</w:t>
+            </w:r>
+          </w:p>
+        </w:tc>
+        <w:tc>
+          <w:tcPr>
+            <w:tcW w:w="3544" w:type="dxa"/>
+          </w:tcPr>
+          <w:p>
+            <w:pPr>
+              <w:rPr>
+                <w:sz w:val="20"/>
+                <w:szCs w:val="20"/>
+              </w:rPr>
+            </w:pPr>
+          </w:p>
+        </w:tc>
+      </w:tr>
+      <w:tr>
+        <w:trPr>
+          <w:trHeight w:val="365"/>
+        </w:trPr>
+        <w:tc>
+          <w:tcPr>
+            <w:tcW w:w="1880" w:type="dxa"/>
+            <w:vMerge/>
+          </w:tcPr>
+          <w:p>
+            <w:pPr>
+              <w:rPr>
+                <w:sz w:val="24"/>
+                <w:szCs w:val="24"/>
+              </w:rPr>
+            </w:pPr>
+          </w:p>
+        </w:tc>
+        <w:tc>
+          <w:tcPr>
+            <w:tcW w:w="2370" w:type="dxa"/>
+          </w:tcPr>
+          <w:p>
+            <w:pPr>
+              <w:jc w:val="left"/>
+              <w:rPr>
+                <w:sz w:val="20"/>
+                <w:szCs w:val="20"/>
+              </w:rPr>
+            </w:pPr>
+            <w:r>
+              <w:rPr>
+                <w:sz w:val="20"/>
+                <w:szCs w:val="20"/>
+              </w:rPr>
+              <w:t>Drop packets when nodes are static</w:t>
+            </w:r>
+          </w:p>
+        </w:tc>
+        <w:tc>
+          <w:tcPr>
+            <w:tcW w:w="4363" w:type="dxa"/>
+          </w:tcPr>
+          <w:p>
+            <w:pPr>
+              <w:rPr>
+                <w:sz w:val="20"/>
+                <w:szCs w:val="20"/>
+              </w:rPr>
+            </w:pPr>
+            <w:r>
+              <w:rPr>
+                <w:sz w:val="20"/>
+                <w:szCs w:val="20"/>
+              </w:rPr>
+              <w:t>DSR successfully drops the number of overhead packets to zero when the nodes are static and all routes have been discovered.</w:t>
+            </w:r>
+          </w:p>
+        </w:tc>
+        <w:tc>
+          <w:tcPr>
+            <w:tcW w:w="1701" w:type="dxa"/>
+          </w:tcPr>
+          <w:p>
+            <w:pPr>
+              <w:jc w:val="center"/>
+              <w:rPr>
+                <w:sz w:val="20"/>
+                <w:szCs w:val="20"/>
+              </w:rPr>
+            </w:pPr>
+          </w:p>
+        </w:tc>
+        <w:tc>
+          <w:tcPr>
+            <w:tcW w:w="3544" w:type="dxa"/>
+          </w:tcPr>
+          <w:p>
+            <w:pPr>
+              <w:rPr>
+                <w:sz w:val="20"/>
+                <w:szCs w:val="20"/>
+              </w:rPr>
+            </w:pPr>
+          </w:p>
+        </w:tc>
+      </w:tr>
+      <w:tr>
+        <w:trPr>
+          <w:trHeight w:val="365"/>
+        </w:trPr>
+        <w:tc>
+          <w:tcPr>
+            <w:tcW w:w="1880" w:type="dxa"/>
+            <w:vMerge/>
+          </w:tcPr>
+          <w:p>
+            <w:pPr>
+              <w:rPr>
+                <w:sz w:val="24"/>
+                <w:szCs w:val="24"/>
+              </w:rPr>
+            </w:pPr>
+          </w:p>
+        </w:tc>
+        <w:tc>
+          <w:tcPr>
+            <w:tcW w:w="2370" w:type="dxa"/>
+          </w:tcPr>
+          <w:p>
+            <w:pPr>
+              <w:jc w:val="left"/>
+              <w:rPr>
+                <w:sz w:val="20"/>
+                <w:szCs w:val="20"/>
+              </w:rPr>
+            </w:pPr>
+            <w:r>
+              <w:rPr>
+                <w:sz w:val="20"/>
+                <w:szCs w:val="20"/>
+              </w:rPr>
+              <w:t>Energy-efficient</w:t>
+            </w:r>
+          </w:p>
+        </w:tc>
+        <w:tc>
+          <w:tcPr>
+            <w:tcW w:w="4363" w:type="dxa"/>
+          </w:tcPr>
+          <w:p>
+            <w:pPr>
+              <w:rPr>
+                <w:sz w:val="20"/>
+                <w:szCs w:val="20"/>
+              </w:rPr>
+            </w:pPr>
+            <w:r>
+              <w:rPr>
+                <w:sz w:val="20"/>
+                <w:szCs w:val="20"/>
+              </w:rPr>
+              <w:t xml:space="preserve">DSR successfully shows more energy-efficient and does not congest the network with too many control messages. </w:t>
+            </w:r>
+          </w:p>
+        </w:tc>
+        <w:tc>
+          <w:tcPr>
+            <w:tcW w:w="1701" w:type="dxa"/>
+          </w:tcPr>
+          <w:p>
+            <w:pPr>
+              <w:jc w:val="center"/>
+              <w:rPr>
+                <w:sz w:val="20"/>
+                <w:szCs w:val="20"/>
+              </w:rPr>
+            </w:pPr>
+          </w:p>
+        </w:tc>
+        <w:tc>
+          <w:tcPr>
+            <w:tcW w:w="3544" w:type="dxa"/>
+          </w:tcPr>
+          <w:p>
+            <w:pPr>
+              <w:rPr>
+                <w:sz w:val="20"/>
+                <w:szCs w:val="20"/>
+              </w:rPr>
+            </w:pPr>
+          </w:p>
+        </w:tc>
+      </w:tr>
+      <w:tr>
+        <w:trPr>
+          <w:trHeight w:val="365"/>
+        </w:trPr>
+        <w:tc>
+          <w:tcPr>
+            <w:tcW w:w="1880" w:type="dxa"/>
+            <w:vMerge/>
+          </w:tcPr>
+          <w:p>
+            <w:pPr>
+              <w:rPr>
+                <w:sz w:val="24"/>
+                <w:szCs w:val="24"/>
+              </w:rPr>
+            </w:pPr>
+          </w:p>
+        </w:tc>
+        <w:tc>
+          <w:tcPr>
+            <w:tcW w:w="2370" w:type="dxa"/>
+          </w:tcPr>
+          <w:p>
+            <w:pPr>
+              <w:jc w:val="left"/>
+              <w:rPr>
+                <w:sz w:val="20"/>
+                <w:szCs w:val="20"/>
+              </w:rPr>
+            </w:pPr>
+            <w:r>
+              <w:rPr>
+                <w:sz w:val="20"/>
+                <w:szCs w:val="20"/>
+              </w:rPr>
+              <w:t>Unique ID</w:t>
+            </w:r>
+          </w:p>
+        </w:tc>
+        <w:tc>
+          <w:tcPr>
+            <w:tcW w:w="4363" w:type="dxa"/>
+          </w:tcPr>
+          <w:p>
+            <w:pPr>
+              <w:rPr>
+                <w:sz w:val="20"/>
+                <w:szCs w:val="20"/>
+              </w:rPr>
+            </w:pPr>
+            <w:r>
+              <w:rPr>
+                <w:sz w:val="20"/>
+                <w:szCs w:val="20"/>
+              </w:rPr>
+              <w:t>DSR successfully assigns unique ID for each node.</w:t>
+            </w:r>
+          </w:p>
+        </w:tc>
+        <w:tc>
+          <w:tcPr>
+            <w:tcW w:w="1701" w:type="dxa"/>
+          </w:tcPr>
+          <w:p>
+            <w:pPr>
+              <w:jc w:val="center"/>
+              <w:rPr>
+                <w:sz w:val="20"/>
+                <w:szCs w:val="20"/>
+              </w:rPr>
+            </w:pPr>
+            <w:r>
+              <w:rPr>
+                <w:sz w:val="20"/>
+                <w:szCs w:val="20"/>
+              </w:rPr>
+              <w:t>PASS</w:t>
+            </w:r>
+          </w:p>
+        </w:tc>
+        <w:tc>
+          <w:tcPr>
+            <w:tcW w:w="3544" w:type="dxa"/>
+          </w:tcPr>
+          <w:p>
+            <w:pPr>
+              <w:rPr>
+                <w:sz w:val="20"/>
+                <w:szCs w:val="20"/>
+              </w:rPr>
+            </w:pPr>
+          </w:p>
+        </w:tc>
+      </w:tr>
+      <w:tr>
+        <w:trPr>
+          <w:trHeight w:val="365"/>
+        </w:trPr>
+        <w:tc>
+          <w:tcPr>
+            <w:tcW w:w="1880" w:type="dxa"/>
+            <w:vMerge/>
+          </w:tcPr>
+          <w:p>
+            <w:pPr>
+              <w:rPr>
+                <w:sz w:val="24"/>
+                <w:szCs w:val="24"/>
+              </w:rPr>
+            </w:pPr>
+          </w:p>
+        </w:tc>
+        <w:tc>
+          <w:tcPr>
+            <w:tcW w:w="2370" w:type="dxa"/>
+          </w:tcPr>
+          <w:p>
+            <w:pPr>
+              <w:jc w:val="left"/>
+              <w:rPr>
+                <w:sz w:val="20"/>
+                <w:szCs w:val="20"/>
+              </w:rPr>
+            </w:pPr>
+            <w:r>
+              <w:rPr>
+                <w:sz w:val="20"/>
+                <w:szCs w:val="20"/>
+              </w:rPr>
+              <w:t>Promiscuous mode of operation</w:t>
+            </w:r>
+          </w:p>
+        </w:tc>
+        <w:tc>
+          <w:tcPr>
+            <w:tcW w:w="4363" w:type="dxa"/>
+          </w:tcPr>
+          <w:p>
+            <w:pPr>
+              <w:rPr>
+                <w:sz w:val="20"/>
+                <w:szCs w:val="20"/>
+              </w:rPr>
+            </w:pPr>
+            <w:r>
+              <w:rPr>
+                <w:sz w:val="20"/>
+                <w:szCs w:val="20"/>
+              </w:rPr>
+              <w:t>DSR successfully allows each node to overhear or not to overhear other nodes' transmission.</w:t>
+            </w:r>
+          </w:p>
+        </w:tc>
+        <w:tc>
+          <w:tcPr>
+            <w:tcW w:w="1701" w:type="dxa"/>
+          </w:tcPr>
+          <w:p>
+            <w:pPr>
+              <w:jc w:val="center"/>
+              <w:rPr>
+                <w:sz w:val="20"/>
+                <w:szCs w:val="20"/>
+              </w:rPr>
+            </w:pPr>
+          </w:p>
+        </w:tc>
+        <w:tc>
+          <w:tcPr>
+            <w:tcW w:w="3544" w:type="dxa"/>
+          </w:tcPr>
+          <w:p>
+            <w:pPr>
+              <w:rPr>
+                <w:sz w:val="20"/>
+                <w:szCs w:val="20"/>
+              </w:rPr>
+            </w:pPr>
+          </w:p>
+        </w:tc>
+      </w:tr>
+    </w:tbl>
     <w:p>
-      <w:r>
-        <w:t xml:space="preserve">In order to </w:t>
-      </w:r>
+      <w:pPr>
+        <w:jc w:val="center"/>
+        <w:rPr>
+          <w:b/>
+          <w:sz w:val="32"/>
+          <w:szCs w:val="32"/>
+        </w:rPr>
+      </w:pPr>
     </w:p>
     <w:p>
+      <w:r>
+        <w:t xml:space="preserve"> </w:t>
+      </w:r>
+    </w:p>
+    <w:p>
       <w:pPr>
         <w:pStyle w:val="Heading1"/>
+        <w:sectPr>
+          <w:pgSz w:w="15840" w:h="12240" w:orient="landscape"/>
+          <w:pgMar w:top="1800" w:right="1440" w:bottom="1800" w:left="1440" w:header="708" w:footer="708" w:gutter="0"/>
+          <w:cols w:space="708"/>
+          <w:docGrid w:linePitch="360"/>
+        </w:sectPr>
       </w:pPr>
       <w:bookmarkStart w:id="28" w:name="_Toc372648272"/>
+    </w:p>
+    <w:p>
+      <w:pPr>
+        <w:pStyle w:val="Heading1"/>
+      </w:pPr>
       <w:r>
         <w:t>Discussions</w:t>
       </w:r>
@@ -10768,7 +14019,6 @@
     <w:p/>
     <w:p/>
     <w:sectPr>
-      <w:footerReference w:type="default" r:id="rId12"/>
       <w:pgSz w:w="12240" w:h="15840"/>
       <w:pgMar w:top="1440" w:right="1800" w:bottom="1440" w:left="1800" w:header="708" w:footer="708" w:gutter="0"/>
       <w:cols w:space="708"/>
@@ -10807,7 +14057,6 @@
         <w:docPartUnique/>
       </w:docPartObj>
     </w:sdtPr>
-    <w:sdtEndPr/>
     <w:sdtContent>
       <w:p>
         <w:pPr>
@@ -10849,13 +14098,12 @@
 <w:ftr xmlns:wpc="http://schemas.microsoft.com/office/word/2010/wordprocessingCanvas" xmlns:mc="http://schemas.openxmlformats.org/markup-compatibility/2006" xmlns:o="urn:schemas-microsoft-com:office:office" xmlns:r="http://schemas.openxmlformats.org/officeDocument/2006/relationships" xmlns:m="http://schemas.openxmlformats.org/officeDocument/2006/math" xmlns:v="urn:schemas-microsoft-com:vml" xmlns:wp14="http://schemas.microsoft.com/office/word/2010/wordprocessingDrawing" xmlns:wp="http://schemas.openxmlformats.org/drawingml/2006/wordprocessingDrawing" xmlns:w10="urn:schemas-microsoft-com:office:word" xmlns:w="http://schemas.openxmlformats.org/wordprocessingml/2006/main" xmlns:w14="http://schemas.microsoft.com/office/word/2010/wordml" xmlns:wpg="http://schemas.microsoft.com/office/word/2010/wordprocessingGroup" xmlns:wpi="http://schemas.microsoft.com/office/word/2010/wordprocessingInk" xmlns:wne="http://schemas.microsoft.com/office/word/2006/wordml" xmlns:wps="http://schemas.microsoft.com/office/word/2010/wordprocessingShape" mc:Ignorable="w14 wp14">
   <w:sdt>
     <w:sdtPr>
-      <w:id w:val="4647754"/>
+      <w:id w:val="-425277442"/>
       <w:docPartObj>
         <w:docPartGallery w:val="Page Numbers (Bottom of Page)"/>
         <w:docPartUnique/>
       </w:docPartObj>
     </w:sdtPr>
-    <w:sdtEndPr/>
     <w:sdtContent>
       <w:p>
         <w:pPr>
@@ -10874,7 +14122,7 @@
           <w:rPr>
             <w:noProof/>
           </w:rPr>
-          <w:t>10</w:t>
+          <w:t>15</w:t>
         </w:r>
         <w:r>
           <w:rPr>
@@ -12317,6 +15565,119 @@
     </w:lvl>
   </w:abstractNum>
   <w:abstractNum w:abstractNumId="18">
+    <w:nsid w:val="43B364D1"/>
+    <w:multiLevelType w:val="hybridMultilevel"/>
+    <w:tmpl w:val="029A2AEE"/>
+    <w:lvl w:ilvl="0" w:tplc="0C090001">
+      <w:start w:val="1"/>
+      <w:numFmt w:val="bullet"/>
+      <w:lvlText w:val=""/>
+      <w:lvlJc w:val="left"/>
+      <w:pPr>
+        <w:ind w:left="720" w:hanging="360"/>
+      </w:pPr>
+      <w:rPr>
+        <w:rFonts w:ascii="Symbol" w:hAnsi="Symbol" w:hint="default"/>
+      </w:rPr>
+    </w:lvl>
+    <w:lvl w:ilvl="1" w:tplc="0C090003" w:tentative="1">
+      <w:start w:val="1"/>
+      <w:numFmt w:val="bullet"/>
+      <w:lvlText w:val="o"/>
+      <w:lvlJc w:val="left"/>
+      <w:pPr>
+        <w:ind w:left="1440" w:hanging="360"/>
+      </w:pPr>
+      <w:rPr>
+        <w:rFonts w:ascii="Courier New" w:hAnsi="Courier New" w:cs="Courier New" w:hint="default"/>
+      </w:rPr>
+    </w:lvl>
+    <w:lvl w:ilvl="2" w:tplc="0C090005" w:tentative="1">
+      <w:start w:val="1"/>
+      <w:numFmt w:val="bullet"/>
+      <w:lvlText w:val=""/>
+      <w:lvlJc w:val="left"/>
+      <w:pPr>
+        <w:ind w:left="2160" w:hanging="360"/>
+      </w:pPr>
+      <w:rPr>
+        <w:rFonts w:ascii="Wingdings" w:hAnsi="Wingdings" w:hint="default"/>
+      </w:rPr>
+    </w:lvl>
+    <w:lvl w:ilvl="3" w:tplc="0C090001" w:tentative="1">
+      <w:start w:val="1"/>
+      <w:numFmt w:val="bullet"/>
+      <w:lvlText w:val=""/>
+      <w:lvlJc w:val="left"/>
+      <w:pPr>
+        <w:ind w:left="2880" w:hanging="360"/>
+      </w:pPr>
+      <w:rPr>
+        <w:rFonts w:ascii="Symbol" w:hAnsi="Symbol" w:hint="default"/>
+      </w:rPr>
+    </w:lvl>
+    <w:lvl w:ilvl="4" w:tplc="0C090003" w:tentative="1">
+      <w:start w:val="1"/>
+      <w:numFmt w:val="bullet"/>
+      <w:lvlText w:val="o"/>
+      <w:lvlJc w:val="left"/>
+      <w:pPr>
+        <w:ind w:left="3600" w:hanging="360"/>
+      </w:pPr>
+      <w:rPr>
+        <w:rFonts w:ascii="Courier New" w:hAnsi="Courier New" w:cs="Courier New" w:hint="default"/>
+      </w:rPr>
+    </w:lvl>
+    <w:lvl w:ilvl="5" w:tplc="0C090005" w:tentative="1">
+      <w:start w:val="1"/>
+      <w:numFmt w:val="bullet"/>
+      <w:lvlText w:val=""/>
+      <w:lvlJc w:val="left"/>
+      <w:pPr>
+        <w:ind w:left="4320" w:hanging="360"/>
+      </w:pPr>
+      <w:rPr>
+        <w:rFonts w:ascii="Wingdings" w:hAnsi="Wingdings" w:hint="default"/>
+      </w:rPr>
+    </w:lvl>
+    <w:lvl w:ilvl="6" w:tplc="0C090001" w:tentative="1">
+      <w:start w:val="1"/>
+      <w:numFmt w:val="bullet"/>
+      <w:lvlText w:val=""/>
+      <w:lvlJc w:val="left"/>
+      <w:pPr>
+        <w:ind w:left="5040" w:hanging="360"/>
+      </w:pPr>
+      <w:rPr>
+        <w:rFonts w:ascii="Symbol" w:hAnsi="Symbol" w:hint="default"/>
+      </w:rPr>
+    </w:lvl>
+    <w:lvl w:ilvl="7" w:tplc="0C090003" w:tentative="1">
+      <w:start w:val="1"/>
+      <w:numFmt w:val="bullet"/>
+      <w:lvlText w:val="o"/>
+      <w:lvlJc w:val="left"/>
+      <w:pPr>
+        <w:ind w:left="5760" w:hanging="360"/>
+      </w:pPr>
+      <w:rPr>
+        <w:rFonts w:ascii="Courier New" w:hAnsi="Courier New" w:cs="Courier New" w:hint="default"/>
+      </w:rPr>
+    </w:lvl>
+    <w:lvl w:ilvl="8" w:tplc="0C090005" w:tentative="1">
+      <w:start w:val="1"/>
+      <w:numFmt w:val="bullet"/>
+      <w:lvlText w:val=""/>
+      <w:lvlJc w:val="left"/>
+      <w:pPr>
+        <w:ind w:left="6480" w:hanging="360"/>
+      </w:pPr>
+      <w:rPr>
+        <w:rFonts w:ascii="Wingdings" w:hAnsi="Wingdings" w:hint="default"/>
+      </w:rPr>
+    </w:lvl>
+  </w:abstractNum>
+  <w:abstractNum w:abstractNumId="19">
     <w:nsid w:val="49BD1BE0"/>
     <w:multiLevelType w:val="hybridMultilevel"/>
     <w:tmpl w:val="40C88E4A"/>
@@ -12402,7 +15763,7 @@
       </w:pPr>
     </w:lvl>
   </w:abstractNum>
-  <w:abstractNum w:abstractNumId="19">
+  <w:abstractNum w:abstractNumId="20">
     <w:nsid w:val="54E76DFE"/>
     <w:multiLevelType w:val="hybridMultilevel"/>
     <w:tmpl w:val="E12028B0"/>
@@ -12488,7 +15849,7 @@
       </w:pPr>
     </w:lvl>
   </w:abstractNum>
-  <w:abstractNum w:abstractNumId="20">
+  <w:abstractNum w:abstractNumId="21">
     <w:nsid w:val="58451189"/>
     <w:multiLevelType w:val="hybridMultilevel"/>
     <w:tmpl w:val="F1E6CA00"/>
@@ -12574,7 +15935,7 @@
       </w:pPr>
     </w:lvl>
   </w:abstractNum>
-  <w:abstractNum w:abstractNumId="21">
+  <w:abstractNum w:abstractNumId="22">
     <w:nsid w:val="599572DD"/>
     <w:multiLevelType w:val="hybridMultilevel"/>
     <w:tmpl w:val="91F02AD0"/>
@@ -12660,7 +16021,7 @@
       </w:pPr>
     </w:lvl>
   </w:abstractNum>
-  <w:abstractNum w:abstractNumId="22">
+  <w:abstractNum w:abstractNumId="23">
     <w:nsid w:val="5B730A9F"/>
     <w:multiLevelType w:val="hybridMultilevel"/>
     <w:tmpl w:val="6998597A"/>
@@ -12746,7 +16107,7 @@
       </w:pPr>
     </w:lvl>
   </w:abstractNum>
-  <w:abstractNum w:abstractNumId="23">
+  <w:abstractNum w:abstractNumId="24">
     <w:nsid w:val="5D78170C"/>
     <w:multiLevelType w:val="hybridMultilevel"/>
     <w:tmpl w:val="C5386E62"/>
@@ -12859,7 +16220,7 @@
       </w:rPr>
     </w:lvl>
   </w:abstractNum>
-  <w:abstractNum w:abstractNumId="24">
+  <w:abstractNum w:abstractNumId="25">
     <w:nsid w:val="5DB94D4A"/>
     <w:multiLevelType w:val="hybridMultilevel"/>
     <w:tmpl w:val="CC960E18"/>
@@ -12972,7 +16333,7 @@
       </w:rPr>
     </w:lvl>
   </w:abstractNum>
-  <w:abstractNum w:abstractNumId="25">
+  <w:abstractNum w:abstractNumId="26">
     <w:nsid w:val="62EF301B"/>
     <w:multiLevelType w:val="hybridMultilevel"/>
     <w:tmpl w:val="5754CC9A"/>
@@ -13058,7 +16419,7 @@
       </w:pPr>
     </w:lvl>
   </w:abstractNum>
-  <w:abstractNum w:abstractNumId="26">
+  <w:abstractNum w:abstractNumId="27">
     <w:nsid w:val="6D6577A1"/>
     <w:multiLevelType w:val="hybridMultilevel"/>
     <w:tmpl w:val="3C60A258"/>
@@ -13144,7 +16505,7 @@
       </w:pPr>
     </w:lvl>
   </w:abstractNum>
-  <w:abstractNum w:abstractNumId="27">
+  <w:abstractNum w:abstractNumId="28">
     <w:nsid w:val="6E091710"/>
     <w:multiLevelType w:val="hybridMultilevel"/>
     <w:tmpl w:val="CC22EF16"/>
@@ -13230,7 +16591,7 @@
       </w:pPr>
     </w:lvl>
   </w:abstractNum>
-  <w:abstractNum w:abstractNumId="28">
+  <w:abstractNum w:abstractNumId="29">
     <w:nsid w:val="6E476F8B"/>
     <w:multiLevelType w:val="hybridMultilevel"/>
     <w:tmpl w:val="11624688"/>
@@ -13316,7 +16677,7 @@
       </w:pPr>
     </w:lvl>
   </w:abstractNum>
-  <w:abstractNum w:abstractNumId="29">
+  <w:abstractNum w:abstractNumId="30">
     <w:nsid w:val="706B1A9B"/>
     <w:multiLevelType w:val="hybridMultilevel"/>
     <w:tmpl w:val="20582E2A"/>
@@ -13405,7 +16766,7 @@
       </w:pPr>
     </w:lvl>
   </w:abstractNum>
-  <w:abstractNum w:abstractNumId="30">
+  <w:abstractNum w:abstractNumId="31">
     <w:nsid w:val="713721F1"/>
     <w:multiLevelType w:val="hybridMultilevel"/>
     <w:tmpl w:val="C45461E4"/>
@@ -13518,19 +16879,19 @@
       </w:pPr>
     </w:lvl>
   </w:abstractNum>
-  <w:abstractNum w:abstractNumId="31">
+  <w:abstractNum w:abstractNumId="32">
     <w:nsid w:val="740069D6"/>
     <w:multiLevelType w:val="multilevel"/>
     <w:tmpl w:val="A1BC2ED4"/>
     <w:numStyleLink w:val="Style2"/>
   </w:abstractNum>
-  <w:abstractNum w:abstractNumId="32">
+  <w:abstractNum w:abstractNumId="33">
     <w:nsid w:val="74720F9E"/>
     <w:multiLevelType w:val="multilevel"/>
     <w:tmpl w:val="A1BC2ED4"/>
     <w:numStyleLink w:val="Style2"/>
   </w:abstractNum>
-  <w:abstractNum w:abstractNumId="33">
+  <w:abstractNum w:abstractNumId="34">
     <w:nsid w:val="75F04C8F"/>
     <w:multiLevelType w:val="multilevel"/>
     <w:tmpl w:val="7BE44BFE"/>
@@ -13620,7 +16981,7 @@
       </w:pPr>
     </w:lvl>
   </w:abstractNum>
-  <w:abstractNum w:abstractNumId="34">
+  <w:abstractNum w:abstractNumId="35">
     <w:nsid w:val="77F24FE6"/>
     <w:multiLevelType w:val="hybridMultilevel"/>
     <w:tmpl w:val="EEF26716"/>
@@ -13706,7 +17067,7 @@
       </w:pPr>
     </w:lvl>
   </w:abstractNum>
-  <w:abstractNum w:abstractNumId="35">
+  <w:abstractNum w:abstractNumId="36">
     <w:nsid w:val="785C3C9E"/>
     <w:multiLevelType w:val="hybridMultilevel"/>
     <w:tmpl w:val="539E240C"/>
@@ -13793,7 +17154,7 @@
     </w:lvl>
   </w:abstractNum>
   <w:num w:numId="1">
-    <w:abstractNumId w:val="30"/>
+    <w:abstractNumId w:val="31"/>
     <w:lvlOverride w:ilvl="0"/>
     <w:lvlOverride w:ilvl="1">
       <w:startOverride w:val="1"/>
@@ -13821,13 +17182,13 @@
     </w:lvlOverride>
   </w:num>
   <w:num w:numId="2">
-    <w:abstractNumId w:val="30"/>
+    <w:abstractNumId w:val="31"/>
   </w:num>
   <w:num w:numId="3">
-    <w:abstractNumId w:val="24"/>
+    <w:abstractNumId w:val="25"/>
   </w:num>
   <w:num w:numId="4">
-    <w:abstractNumId w:val="32"/>
+    <w:abstractNumId w:val="33"/>
   </w:num>
   <w:num w:numId="5">
     <w:abstractNumId w:val="17"/>
@@ -13839,7 +17200,7 @@
     <w:abstractNumId w:val="16"/>
   </w:num>
   <w:num w:numId="8">
-    <w:abstractNumId w:val="23"/>
+    <w:abstractNumId w:val="24"/>
   </w:num>
   <w:num w:numId="9">
     <w:abstractNumId w:val="4"/>
@@ -13851,7 +17212,7 @@
     <w:abstractNumId w:val="8"/>
   </w:num>
   <w:num w:numId="12">
-    <w:abstractNumId w:val="31"/>
+    <w:abstractNumId w:val="32"/>
     <w:lvlOverride w:ilvl="0">
       <w:lvl w:ilvl="0">
         <w:numFmt w:val="decimal"/>
@@ -13910,7 +17271,7 @@
     </w:lvlOverride>
   </w:num>
   <w:num w:numId="13">
-    <w:abstractNumId w:val="31"/>
+    <w:abstractNumId w:val="32"/>
     <w:lvlOverride w:ilvl="0">
       <w:lvl w:ilvl="0">
         <w:numFmt w:val="decimal"/>
@@ -13969,7 +17330,7 @@
     </w:lvlOverride>
   </w:num>
   <w:num w:numId="14">
-    <w:abstractNumId w:val="31"/>
+    <w:abstractNumId w:val="32"/>
     <w:lvlOverride w:ilvl="0">
       <w:lvl w:ilvl="0">
         <w:numFmt w:val="decimal"/>
@@ -14028,7 +17389,7 @@
     </w:lvlOverride>
   </w:num>
   <w:num w:numId="15">
-    <w:abstractNumId w:val="31"/>
+    <w:abstractNumId w:val="32"/>
     <w:lvlOverride w:ilvl="0">
       <w:lvl w:ilvl="0">
         <w:numFmt w:val="decimal"/>
@@ -14087,7 +17448,7 @@
     </w:lvlOverride>
   </w:num>
   <w:num w:numId="16">
-    <w:abstractNumId w:val="31"/>
+    <w:abstractNumId w:val="32"/>
     <w:lvlOverride w:ilvl="0">
       <w:lvl w:ilvl="0">
         <w:numFmt w:val="decimal"/>
@@ -14149,19 +17510,19 @@
     <w:abstractNumId w:val="11"/>
   </w:num>
   <w:num w:numId="18">
-    <w:abstractNumId w:val="29"/>
+    <w:abstractNumId w:val="30"/>
   </w:num>
   <w:num w:numId="19">
-    <w:abstractNumId w:val="33"/>
+    <w:abstractNumId w:val="34"/>
   </w:num>
   <w:num w:numId="20">
-    <w:abstractNumId w:val="35"/>
+    <w:abstractNumId w:val="36"/>
   </w:num>
   <w:num w:numId="21">
-    <w:abstractNumId w:val="21"/>
+    <w:abstractNumId w:val="22"/>
   </w:num>
   <w:num w:numId="22">
-    <w:abstractNumId w:val="19"/>
+    <w:abstractNumId w:val="20"/>
   </w:num>
   <w:num w:numId="23">
     <w:abstractNumId w:val="1"/>
@@ -14173,10 +17534,10 @@
     <w:abstractNumId w:val="2"/>
   </w:num>
   <w:num w:numId="26">
-    <w:abstractNumId w:val="28"/>
+    <w:abstractNumId w:val="29"/>
   </w:num>
   <w:num w:numId="27">
-    <w:abstractNumId w:val="20"/>
+    <w:abstractNumId w:val="21"/>
   </w:num>
   <w:num w:numId="28">
     <w:abstractNumId w:val="6"/>
@@ -14185,16 +17546,16 @@
     <w:abstractNumId w:val="14"/>
   </w:num>
   <w:num w:numId="30">
-    <w:abstractNumId w:val="26"/>
+    <w:abstractNumId w:val="27"/>
   </w:num>
   <w:num w:numId="31">
-    <w:abstractNumId w:val="18"/>
+    <w:abstractNumId w:val="19"/>
   </w:num>
   <w:num w:numId="32">
-    <w:abstractNumId w:val="27"/>
+    <w:abstractNumId w:val="28"/>
   </w:num>
   <w:num w:numId="33">
-    <w:abstractNumId w:val="34"/>
+    <w:abstractNumId w:val="35"/>
   </w:num>
   <w:num w:numId="34">
     <w:abstractNumId w:val="7"/>
@@ -14203,7 +17564,7 @@
     <w:abstractNumId w:val="10"/>
   </w:num>
   <w:num w:numId="36">
-    <w:abstractNumId w:val="25"/>
+    <w:abstractNumId w:val="26"/>
   </w:num>
   <w:num w:numId="37">
     <w:abstractNumId w:val="5"/>
@@ -14212,13 +17573,16 @@
     <w:abstractNumId w:val="13"/>
   </w:num>
   <w:num w:numId="39">
-    <w:abstractNumId w:val="22"/>
+    <w:abstractNumId w:val="23"/>
   </w:num>
   <w:num w:numId="40">
     <w:abstractNumId w:val="15"/>
   </w:num>
   <w:num w:numId="41">
     <w:abstractNumId w:val="9"/>
+  </w:num>
+  <w:num w:numId="42">
+    <w:abstractNumId w:val="18"/>
   </w:num>
 </w:numbering>
 </file>
@@ -14266,7 +17630,7 @@
     <w:lsdException w:name="Subtitle" w:semiHidden="0" w:uiPriority="11" w:unhideWhenUsed="0" w:qFormat="1"/>
     <w:lsdException w:name="Strong" w:semiHidden="0" w:uiPriority="22" w:unhideWhenUsed="0" w:qFormat="1"/>
     <w:lsdException w:name="Emphasis" w:semiHidden="0" w:uiPriority="20" w:unhideWhenUsed="0" w:qFormat="1"/>
-    <w:lsdException w:name="Table Grid" w:semiHidden="0" w:uiPriority="59" w:unhideWhenUsed="0"/>
+    <w:lsdException w:name="Table Grid" w:semiHidden="0" w:uiPriority="39" w:unhideWhenUsed="0"/>
     <w:lsdException w:name="Placeholder Text" w:unhideWhenUsed="0"/>
     <w:lsdException w:name="No Spacing" w:semiHidden="0" w:uiPriority="1" w:unhideWhenUsed="0" w:qFormat="1"/>
     <w:lsdException w:name="Light Shading" w:semiHidden="0" w:uiPriority="60" w:unhideWhenUsed="0"/>
@@ -14646,7 +18010,7 @@
   <w:style w:type="table" w:styleId="TableGrid">
     <w:name w:val="Table Grid"/>
     <w:basedOn w:val="TableNormal"/>
-    <w:uiPriority w:val="59"/>
+    <w:uiPriority w:val="39"/>
     <w:rsid w:val="001E30DE"/>
     <w:pPr>
       <w:spacing w:after="0" w:line="240" w:lineRule="auto"/>
@@ -16628,7 +19992,7 @@
 </file>
 
 <file path=customXml/itemProps2.xml><?xml version="1.0" encoding="utf-8"?>
-<ds:datastoreItem xmlns:ds="http://schemas.openxmlformats.org/officeDocument/2006/customXml" ds:itemID="{8AE3604E-F125-4F14-8FB0-DC4C794A5472}">
+<ds:datastoreItem xmlns:ds="http://schemas.openxmlformats.org/officeDocument/2006/customXml" ds:itemID="{EC8A0708-3337-4674-A0E8-C9EEC99DEDAC}">
   <ds:schemaRefs>
     <ds:schemaRef ds:uri="http://schemas.openxmlformats.org/officeDocument/2006/bibliography"/>
   </ds:schemaRefs>

</xml_diff>